<commit_message>
Use Case Diagrams were added
</commit_message>
<xml_diff>
--- a/Documents/RDT.docx
+++ b/Documents/RDT.docx
@@ -5023,7 +5023,29 @@
                 <w:szCs w:val="24"/>
                 <w:lang w:val="en-GB"/>
               </w:rPr>
-              <w:t>Has access to the front and back end. Is able to modify the system and access rights. Overview of the whole system.</w:t>
+              <w:t xml:space="preserve">Has access to the front and back end. </w:t>
+            </w:r>
+            <w:proofErr w:type="gramStart"/>
+            <w:r>
+              <w:rPr>
+                <w:rFonts w:ascii="Arial" w:hAnsi="Arial" w:cs="Arial"/>
+                <w:bCs/>
+                <w:sz w:val="24"/>
+                <w:szCs w:val="24"/>
+                <w:lang w:val="en-GB"/>
+              </w:rPr>
+              <w:t>Is able to</w:t>
+            </w:r>
+            <w:proofErr w:type="gramEnd"/>
+            <w:r>
+              <w:rPr>
+                <w:rFonts w:ascii="Arial" w:hAnsi="Arial" w:cs="Arial"/>
+                <w:bCs/>
+                <w:sz w:val="24"/>
+                <w:szCs w:val="24"/>
+                <w:lang w:val="en-GB"/>
+              </w:rPr>
+              <w:t xml:space="preserve"> modify the system and access rights. Overview of the whole system.</w:t>
             </w:r>
           </w:p>
         </w:tc>
@@ -5148,7 +5170,29 @@
                 <w:szCs w:val="24"/>
                 <w:lang w:val="en-GB"/>
               </w:rPr>
-              <w:t>Furthermore, is able to r</w:t>
+              <w:t xml:space="preserve">Furthermore, </w:t>
+            </w:r>
+            <w:proofErr w:type="gramStart"/>
+            <w:r>
+              <w:rPr>
+                <w:rFonts w:ascii="Arial" w:hAnsi="Arial" w:cs="Arial"/>
+                <w:bCs/>
+                <w:sz w:val="24"/>
+                <w:szCs w:val="24"/>
+                <w:lang w:val="en-GB"/>
+              </w:rPr>
+              <w:t>is able to</w:t>
+            </w:r>
+            <w:proofErr w:type="gramEnd"/>
+            <w:r>
+              <w:rPr>
+                <w:rFonts w:ascii="Arial" w:hAnsi="Arial" w:cs="Arial"/>
+                <w:bCs/>
+                <w:sz w:val="24"/>
+                <w:szCs w:val="24"/>
+                <w:lang w:val="en-GB"/>
+              </w:rPr>
+              <w:t xml:space="preserve"> r</w:t>
             </w:r>
             <w:r>
               <w:rPr>
@@ -5440,7 +5484,16 @@
           <w:color w:val="FF0000"/>
           <w:lang w:val="es-ES"/>
         </w:rPr>
-        <w:t xml:space="preserve">//TODO </w:t>
+        <w:t>//</w:t>
+      </w:r>
+      <w:proofErr w:type="gramStart"/>
+      <w:r>
+        <w:rPr>
+          <w:rFonts w:ascii="Arial" w:hAnsi="Arial" w:cs="Arial"/>
+          <w:color w:val="FF0000"/>
+          <w:lang w:val="es-ES"/>
+        </w:rPr>
+        <w:t xml:space="preserve">TODO </w:t>
       </w:r>
       <w:r>
         <w:rPr>
@@ -5448,7 +5501,16 @@
           <w:color w:val="FF0000"/>
           <w:lang w:val="es-ES"/>
         </w:rPr>
-        <w:t xml:space="preserve"> ‘Link: </w:t>
+        <w:t xml:space="preserve"> ‘</w:t>
+      </w:r>
+      <w:proofErr w:type="gramEnd"/>
+      <w:r>
+        <w:rPr>
+          <w:rFonts w:ascii="Arial" w:hAnsi="Arial" w:cs="Arial"/>
+          <w:color w:val="FF0000"/>
+          <w:lang w:val="es-ES"/>
+        </w:rPr>
+        <w:t xml:space="preserve">Link: </w:t>
       </w:r>
       <w:r>
         <w:rPr>
@@ -8018,13 +8080,17 @@
               <w:jc w:val="both"/>
               <w:rPr>
                 <w:rFonts w:ascii="Arial" w:hAnsi="Arial" w:cs="Arial"/>
-                <w:sz w:val="24"/>
-                <w:szCs w:val="24"/>
-              </w:rPr>
-            </w:pPr>
-            <w:r>
-              <w:rPr>
-                <w:rFonts w:ascii="Arial" w:hAnsi="Arial" w:cs="Arial"/>
+                <w:b/>
+                <w:bCs/>
+                <w:sz w:val="24"/>
+                <w:szCs w:val="24"/>
+              </w:rPr>
+            </w:pPr>
+            <w:r>
+              <w:rPr>
+                <w:rFonts w:ascii="Arial" w:hAnsi="Arial" w:cs="Arial"/>
+                <w:b/>
+                <w:bCs/>
                 <w:sz w:val="24"/>
                 <w:szCs w:val="24"/>
               </w:rPr>
@@ -8034,6 +8100,8 @@
             <w:r>
               <w:rPr>
                 <w:rFonts w:ascii="Arial" w:hAnsi="Arial" w:cs="Arial"/>
+                <w:b/>
+                <w:bCs/>
                 <w:sz w:val="24"/>
                 <w:szCs w:val="24"/>
               </w:rPr>
@@ -8043,6 +8111,8 @@
             <w:r>
               <w:rPr>
                 <w:rFonts w:ascii="Arial" w:hAnsi="Arial" w:cs="Arial"/>
+                <w:b/>
+                <w:bCs/>
                 <w:sz w:val="24"/>
                 <w:szCs w:val="24"/>
               </w:rPr>
@@ -8995,13 +9065,17 @@
               <w:jc w:val="both"/>
               <w:rPr>
                 <w:rFonts w:ascii="Arial" w:hAnsi="Arial" w:cs="Arial"/>
-                <w:sz w:val="24"/>
-                <w:szCs w:val="24"/>
-              </w:rPr>
-            </w:pPr>
-            <w:r>
-              <w:rPr>
-                <w:rFonts w:ascii="Arial" w:hAnsi="Arial" w:cs="Arial"/>
+                <w:b/>
+                <w:bCs/>
+                <w:sz w:val="24"/>
+                <w:szCs w:val="24"/>
+              </w:rPr>
+            </w:pPr>
+            <w:r>
+              <w:rPr>
+                <w:rFonts w:ascii="Arial" w:hAnsi="Arial" w:cs="Arial"/>
+                <w:b/>
+                <w:bCs/>
                 <w:sz w:val="24"/>
                 <w:szCs w:val="24"/>
               </w:rPr>
@@ -9012,6 +9086,8 @@
             <w:r>
               <w:rPr>
                 <w:rFonts w:ascii="Arial" w:hAnsi="Arial" w:cs="Arial"/>
+                <w:b/>
+                <w:bCs/>
                 <w:sz w:val="24"/>
                 <w:szCs w:val="24"/>
               </w:rPr>
@@ -9021,18 +9097,12 @@
             <w:r>
               <w:rPr>
                 <w:rFonts w:ascii="Arial" w:hAnsi="Arial" w:cs="Arial"/>
-                <w:sz w:val="24"/>
-                <w:szCs w:val="24"/>
-              </w:rPr>
-              <w:t>: 0</w:t>
-            </w:r>
-            <w:r>
-              <w:rPr>
-                <w:rFonts w:ascii="Arial" w:hAnsi="Arial" w:cs="Arial"/>
-                <w:sz w:val="24"/>
-                <w:szCs w:val="24"/>
-              </w:rPr>
-              <w:t>2</w:t>
+                <w:b/>
+                <w:bCs/>
+                <w:sz w:val="24"/>
+                <w:szCs w:val="24"/>
+              </w:rPr>
+              <w:t>: 02</w:t>
             </w:r>
           </w:p>
         </w:tc>
@@ -9986,13 +10056,17 @@
               <w:jc w:val="both"/>
               <w:rPr>
                 <w:rFonts w:ascii="Arial" w:hAnsi="Arial" w:cs="Arial"/>
-                <w:sz w:val="24"/>
-                <w:szCs w:val="24"/>
-              </w:rPr>
-            </w:pPr>
-            <w:r>
-              <w:rPr>
-                <w:rFonts w:ascii="Arial" w:hAnsi="Arial" w:cs="Arial"/>
+                <w:b/>
+                <w:bCs/>
+                <w:sz w:val="24"/>
+                <w:szCs w:val="24"/>
+              </w:rPr>
+            </w:pPr>
+            <w:r>
+              <w:rPr>
+                <w:rFonts w:ascii="Arial" w:hAnsi="Arial" w:cs="Arial"/>
+                <w:b/>
+                <w:bCs/>
                 <w:sz w:val="24"/>
                 <w:szCs w:val="24"/>
               </w:rPr>
@@ -10002,6 +10076,8 @@
             <w:r>
               <w:rPr>
                 <w:rFonts w:ascii="Arial" w:hAnsi="Arial" w:cs="Arial"/>
+                <w:b/>
+                <w:bCs/>
                 <w:sz w:val="24"/>
                 <w:szCs w:val="24"/>
               </w:rPr>
@@ -10011,18 +10087,12 @@
             <w:r>
               <w:rPr>
                 <w:rFonts w:ascii="Arial" w:hAnsi="Arial" w:cs="Arial"/>
-                <w:sz w:val="24"/>
-                <w:szCs w:val="24"/>
-              </w:rPr>
-              <w:t>: 0</w:t>
-            </w:r>
-            <w:r>
-              <w:rPr>
-                <w:rFonts w:ascii="Arial" w:hAnsi="Arial" w:cs="Arial"/>
-                <w:sz w:val="24"/>
-                <w:szCs w:val="24"/>
-              </w:rPr>
-              <w:t>3</w:t>
+                <w:b/>
+                <w:bCs/>
+                <w:sz w:val="24"/>
+                <w:szCs w:val="24"/>
+              </w:rPr>
+              <w:t>: 03</w:t>
             </w:r>
           </w:p>
         </w:tc>
@@ -10968,13 +11038,17 @@
               <w:jc w:val="both"/>
               <w:rPr>
                 <w:rFonts w:ascii="Arial" w:hAnsi="Arial" w:cs="Arial"/>
-                <w:sz w:val="24"/>
-                <w:szCs w:val="24"/>
-              </w:rPr>
-            </w:pPr>
-            <w:r>
-              <w:rPr>
-                <w:rFonts w:ascii="Arial" w:hAnsi="Arial" w:cs="Arial"/>
+                <w:b/>
+                <w:bCs/>
+                <w:sz w:val="24"/>
+                <w:szCs w:val="24"/>
+              </w:rPr>
+            </w:pPr>
+            <w:r>
+              <w:rPr>
+                <w:rFonts w:ascii="Arial" w:hAnsi="Arial" w:cs="Arial"/>
+                <w:b/>
+                <w:bCs/>
                 <w:sz w:val="24"/>
                 <w:szCs w:val="24"/>
               </w:rPr>
@@ -10984,6 +11058,8 @@
             <w:r>
               <w:rPr>
                 <w:rFonts w:ascii="Arial" w:hAnsi="Arial" w:cs="Arial"/>
+                <w:b/>
+                <w:bCs/>
                 <w:sz w:val="24"/>
                 <w:szCs w:val="24"/>
               </w:rPr>
@@ -10993,18 +11069,12 @@
             <w:r>
               <w:rPr>
                 <w:rFonts w:ascii="Arial" w:hAnsi="Arial" w:cs="Arial"/>
-                <w:sz w:val="24"/>
-                <w:szCs w:val="24"/>
-              </w:rPr>
-              <w:t>: 0</w:t>
-            </w:r>
-            <w:r>
-              <w:rPr>
-                <w:rFonts w:ascii="Arial" w:hAnsi="Arial" w:cs="Arial"/>
-                <w:sz w:val="24"/>
-                <w:szCs w:val="24"/>
-              </w:rPr>
-              <w:t>4</w:t>
+                <w:b/>
+                <w:bCs/>
+                <w:sz w:val="24"/>
+                <w:szCs w:val="24"/>
+              </w:rPr>
+              <w:t>: 04</w:t>
             </w:r>
           </w:p>
         </w:tc>
@@ -11994,13 +12064,17 @@
               <w:jc w:val="both"/>
               <w:rPr>
                 <w:rFonts w:ascii="Arial" w:hAnsi="Arial" w:cs="Arial"/>
-                <w:sz w:val="24"/>
-                <w:szCs w:val="24"/>
-              </w:rPr>
-            </w:pPr>
-            <w:r>
-              <w:rPr>
-                <w:rFonts w:ascii="Arial" w:hAnsi="Arial" w:cs="Arial"/>
+                <w:b/>
+                <w:bCs/>
+                <w:sz w:val="24"/>
+                <w:szCs w:val="24"/>
+              </w:rPr>
+            </w:pPr>
+            <w:r>
+              <w:rPr>
+                <w:rFonts w:ascii="Arial" w:hAnsi="Arial" w:cs="Arial"/>
+                <w:b/>
+                <w:bCs/>
                 <w:sz w:val="24"/>
                 <w:szCs w:val="24"/>
               </w:rPr>
@@ -12010,6 +12084,8 @@
             <w:r>
               <w:rPr>
                 <w:rFonts w:ascii="Arial" w:hAnsi="Arial" w:cs="Arial"/>
+                <w:b/>
+                <w:bCs/>
                 <w:sz w:val="24"/>
                 <w:szCs w:val="24"/>
               </w:rPr>
@@ -12019,18 +12095,12 @@
             <w:r>
               <w:rPr>
                 <w:rFonts w:ascii="Arial" w:hAnsi="Arial" w:cs="Arial"/>
-                <w:sz w:val="24"/>
-                <w:szCs w:val="24"/>
-              </w:rPr>
-              <w:t>: 0</w:t>
-            </w:r>
-            <w:r>
-              <w:rPr>
-                <w:rFonts w:ascii="Arial" w:hAnsi="Arial" w:cs="Arial"/>
-                <w:sz w:val="24"/>
-                <w:szCs w:val="24"/>
-              </w:rPr>
-              <w:t>5</w:t>
+                <w:b/>
+                <w:bCs/>
+                <w:sz w:val="24"/>
+                <w:szCs w:val="24"/>
+              </w:rPr>
+              <w:t>: 05</w:t>
             </w:r>
           </w:p>
         </w:tc>
@@ -12903,13 +12973,17 @@
               <w:jc w:val="both"/>
               <w:rPr>
                 <w:rFonts w:ascii="Arial" w:hAnsi="Arial" w:cs="Arial"/>
-                <w:sz w:val="24"/>
-                <w:szCs w:val="24"/>
-              </w:rPr>
-            </w:pPr>
-            <w:r>
-              <w:rPr>
-                <w:rFonts w:ascii="Arial" w:hAnsi="Arial" w:cs="Arial"/>
+                <w:b/>
+                <w:bCs/>
+                <w:sz w:val="24"/>
+                <w:szCs w:val="24"/>
+              </w:rPr>
+            </w:pPr>
+            <w:r>
+              <w:rPr>
+                <w:rFonts w:ascii="Arial" w:hAnsi="Arial" w:cs="Arial"/>
+                <w:b/>
+                <w:bCs/>
                 <w:sz w:val="24"/>
                 <w:szCs w:val="24"/>
               </w:rPr>
@@ -12919,6 +12993,8 @@
             <w:r>
               <w:rPr>
                 <w:rFonts w:ascii="Arial" w:hAnsi="Arial" w:cs="Arial"/>
+                <w:b/>
+                <w:bCs/>
                 <w:sz w:val="24"/>
                 <w:szCs w:val="24"/>
               </w:rPr>
@@ -12928,18 +13004,12 @@
             <w:r>
               <w:rPr>
                 <w:rFonts w:ascii="Arial" w:hAnsi="Arial" w:cs="Arial"/>
-                <w:sz w:val="24"/>
-                <w:szCs w:val="24"/>
-              </w:rPr>
-              <w:t>: 0</w:t>
-            </w:r>
-            <w:r>
-              <w:rPr>
-                <w:rFonts w:ascii="Arial" w:hAnsi="Arial" w:cs="Arial"/>
-                <w:sz w:val="24"/>
-                <w:szCs w:val="24"/>
-              </w:rPr>
-              <w:t>6</w:t>
+                <w:b/>
+                <w:bCs/>
+                <w:sz w:val="24"/>
+                <w:szCs w:val="24"/>
+              </w:rPr>
+              <w:t>: 06</w:t>
             </w:r>
           </w:p>
         </w:tc>
@@ -13193,15 +13263,7 @@
                 <w:sz w:val="24"/>
                 <w:szCs w:val="24"/>
               </w:rPr>
-              <w:t>REQ-00</w:t>
-            </w:r>
-            <w:r>
-              <w:rPr>
-                <w:rFonts w:ascii="Arial" w:hAnsi="Arial" w:cs="Arial"/>
-                <w:sz w:val="24"/>
-                <w:szCs w:val="24"/>
-              </w:rPr>
-              <w:t>6</w:t>
+              <w:t>REQ-006</w:t>
             </w:r>
           </w:p>
         </w:tc>
@@ -14018,13 +14080,17 @@
               <w:jc w:val="both"/>
               <w:rPr>
                 <w:rFonts w:ascii="Arial" w:hAnsi="Arial" w:cs="Arial"/>
-                <w:sz w:val="24"/>
-                <w:szCs w:val="24"/>
-              </w:rPr>
-            </w:pPr>
-            <w:r>
-              <w:rPr>
-                <w:rFonts w:ascii="Arial" w:hAnsi="Arial" w:cs="Arial"/>
+                <w:b/>
+                <w:bCs/>
+                <w:sz w:val="24"/>
+                <w:szCs w:val="24"/>
+              </w:rPr>
+            </w:pPr>
+            <w:r>
+              <w:rPr>
+                <w:rFonts w:ascii="Arial" w:hAnsi="Arial" w:cs="Arial"/>
+                <w:b/>
+                <w:bCs/>
                 <w:sz w:val="24"/>
                 <w:szCs w:val="24"/>
               </w:rPr>
@@ -14034,6 +14100,8 @@
             <w:r>
               <w:rPr>
                 <w:rFonts w:ascii="Arial" w:hAnsi="Arial" w:cs="Arial"/>
+                <w:b/>
+                <w:bCs/>
                 <w:sz w:val="24"/>
                 <w:szCs w:val="24"/>
               </w:rPr>
@@ -14043,18 +14111,12 @@
             <w:r>
               <w:rPr>
                 <w:rFonts w:ascii="Arial" w:hAnsi="Arial" w:cs="Arial"/>
-                <w:sz w:val="24"/>
-                <w:szCs w:val="24"/>
-              </w:rPr>
-              <w:t>: 0</w:t>
-            </w:r>
-            <w:r>
-              <w:rPr>
-                <w:rFonts w:ascii="Arial" w:hAnsi="Arial" w:cs="Arial"/>
-                <w:sz w:val="24"/>
-                <w:szCs w:val="24"/>
-              </w:rPr>
-              <w:t>7</w:t>
+                <w:b/>
+                <w:bCs/>
+                <w:sz w:val="24"/>
+                <w:szCs w:val="24"/>
+              </w:rPr>
+              <w:t>: 07</w:t>
             </w:r>
           </w:p>
         </w:tc>
@@ -14124,6 +14186,15 @@
               </w:rPr>
               <w:t xml:space="preserve">-End: </w:t>
             </w:r>
+            <w:r>
+              <w:rPr>
+                <w:rFonts w:ascii="Arial" w:hAnsi="Arial" w:cs="Arial"/>
+                <w:sz w:val="24"/>
+                <w:szCs w:val="24"/>
+                <w:lang w:val="en-GB"/>
+              </w:rPr>
+              <w:t>Create products</w:t>
+            </w:r>
           </w:p>
         </w:tc>
       </w:tr>
@@ -14273,15 +14344,7 @@
                 <w:sz w:val="24"/>
                 <w:szCs w:val="24"/>
               </w:rPr>
-              <w:t>REQ-00</w:t>
-            </w:r>
-            <w:r>
-              <w:rPr>
-                <w:rFonts w:ascii="Arial" w:hAnsi="Arial" w:cs="Arial"/>
-                <w:sz w:val="24"/>
-                <w:szCs w:val="24"/>
-              </w:rPr>
-              <w:t>7</w:t>
+              <w:t>REQ-007</w:t>
             </w:r>
           </w:p>
         </w:tc>
@@ -14324,6 +14387,15 @@
                 <w:lang w:val="en-GB"/>
               </w:rPr>
             </w:pPr>
+            <w:r>
+              <w:rPr>
+                <w:rFonts w:ascii="Arial" w:hAnsi="Arial" w:cs="Arial"/>
+                <w:sz w:val="24"/>
+                <w:szCs w:val="24"/>
+                <w:lang w:val="en-GB"/>
+              </w:rPr>
+              <w:t>Admin of a company wants to create a new product for his company.</w:t>
+            </w:r>
           </w:p>
         </w:tc>
       </w:tr>
@@ -14400,6 +14472,14 @@
               <w:t>company</w:t>
             </w:r>
             <w:proofErr w:type="spellEnd"/>
+            <w:r>
+              <w:rPr>
+                <w:rFonts w:ascii="Arial" w:hAnsi="Arial" w:cs="Arial"/>
+                <w:sz w:val="24"/>
+                <w:szCs w:val="24"/>
+              </w:rPr>
+              <w:t>.</w:t>
+            </w:r>
           </w:p>
         </w:tc>
       </w:tr>
@@ -14504,6 +14584,15 @@
                 <w:lang w:val="en-GB"/>
               </w:rPr>
             </w:pPr>
+            <w:r>
+              <w:rPr>
+                <w:rFonts w:ascii="Arial" w:hAnsi="Arial" w:cs="Arial"/>
+                <w:sz w:val="24"/>
+                <w:szCs w:val="24"/>
+                <w:lang w:val="en-GB"/>
+              </w:rPr>
+              <w:t>The created product is displayed with its information.</w:t>
+            </w:r>
           </w:p>
         </w:tc>
       </w:tr>
@@ -14547,6 +14636,15 @@
                 <w:lang w:val="en-GB"/>
               </w:rPr>
             </w:pPr>
+            <w:r>
+              <w:rPr>
+                <w:rFonts w:ascii="Arial" w:hAnsi="Arial" w:cs="Arial"/>
+                <w:sz w:val="24"/>
+                <w:szCs w:val="24"/>
+                <w:lang w:val="en-GB"/>
+              </w:rPr>
+              <w:t>The product is created and stored in the system.</w:t>
+            </w:r>
           </w:p>
         </w:tc>
       </w:tr>
@@ -14620,7 +14718,25 @@
                 <w:szCs w:val="24"/>
                 <w:lang w:val="en-GB"/>
               </w:rPr>
-              <w:t>dmin selects the option 'company'</w:t>
+              <w:t>dmin selects the option '</w:t>
+            </w:r>
+            <w:r>
+              <w:rPr>
+                <w:rFonts w:ascii="Arial" w:hAnsi="Arial" w:cs="Arial"/>
+                <w:sz w:val="24"/>
+                <w:szCs w:val="24"/>
+                <w:lang w:val="en-GB"/>
+              </w:rPr>
+              <w:t>products</w:t>
+            </w:r>
+            <w:r>
+              <w:rPr>
+                <w:rFonts w:ascii="Arial" w:hAnsi="Arial" w:cs="Arial"/>
+                <w:sz w:val="24"/>
+                <w:szCs w:val="24"/>
+                <w:lang w:val="en-GB"/>
+              </w:rPr>
+              <w:t>'</w:t>
             </w:r>
           </w:p>
           <w:p>
@@ -14646,7 +14762,25 @@
                 <w:szCs w:val="24"/>
                 <w:lang w:val="en-GB"/>
               </w:rPr>
-              <w:t>Admin selects the option ‘new knowledge’</w:t>
+              <w:t xml:space="preserve">Admin selects the option ‘new </w:t>
+            </w:r>
+            <w:r>
+              <w:rPr>
+                <w:rFonts w:ascii="Arial" w:hAnsi="Arial" w:cs="Arial"/>
+                <w:sz w:val="24"/>
+                <w:szCs w:val="24"/>
+                <w:lang w:val="en-GB"/>
+              </w:rPr>
+              <w:t>product</w:t>
+            </w:r>
+            <w:r>
+              <w:rPr>
+                <w:rFonts w:ascii="Arial" w:hAnsi="Arial" w:cs="Arial"/>
+                <w:sz w:val="24"/>
+                <w:szCs w:val="24"/>
+                <w:lang w:val="en-GB"/>
+              </w:rPr>
+              <w:t>’</w:t>
             </w:r>
           </w:p>
           <w:p>
@@ -14690,7 +14824,7 @@
                 <w:szCs w:val="24"/>
                 <w:lang w:val="en-GB"/>
               </w:rPr>
-              <w:t>knowledge</w:t>
+              <w:t>product</w:t>
             </w:r>
             <w:r>
               <w:rPr>
@@ -14725,7 +14859,16 @@
                 <w:szCs w:val="24"/>
                 <w:lang w:val="en-GB"/>
               </w:rPr>
-              <w:t>Press ‘save’ information</w:t>
+              <w:t xml:space="preserve">Press ‘save’ </w:t>
+            </w:r>
+            <w:r>
+              <w:rPr>
+                <w:rFonts w:ascii="Arial" w:hAnsi="Arial" w:cs="Arial"/>
+                <w:sz w:val="24"/>
+                <w:szCs w:val="24"/>
+                <w:lang w:val="en-GB"/>
+              </w:rPr>
+              <w:t>new product</w:t>
             </w:r>
           </w:p>
         </w:tc>
@@ -14832,6 +14975,14 @@
               <w:t>scenario</w:t>
             </w:r>
             <w:proofErr w:type="spellEnd"/>
+            <w:r>
+              <w:rPr>
+                <w:rFonts w:ascii="Arial" w:hAnsi="Arial" w:cs="Arial"/>
+                <w:sz w:val="24"/>
+                <w:szCs w:val="24"/>
+              </w:rPr>
+              <w:t xml:space="preserve"> 1</w:t>
+            </w:r>
           </w:p>
         </w:tc>
         <w:tc>
@@ -14858,6 +15009,182 @@
                 <w:lang w:val="en-GB"/>
               </w:rPr>
               <w:t xml:space="preserve">4. </w:t>
+            </w:r>
+            <w:r>
+              <w:rPr>
+                <w:rFonts w:ascii="Arial" w:hAnsi="Arial" w:cs="Arial"/>
+                <w:sz w:val="24"/>
+                <w:szCs w:val="24"/>
+                <w:lang w:val="en-GB"/>
+              </w:rPr>
+              <w:t>It will be checked if all the requested parameters have been entered and in the correct format. Otherwise an error message is issued.</w:t>
+            </w:r>
+          </w:p>
+          <w:p>
+            <w:pPr>
+              <w:spacing w:after="0"/>
+              <w:ind w:left="360"/>
+              <w:jc w:val="both"/>
+              <w:rPr>
+                <w:rFonts w:ascii="Arial" w:hAnsi="Arial" w:cs="Arial"/>
+                <w:sz w:val="24"/>
+                <w:szCs w:val="24"/>
+                <w:lang w:val="en-GB"/>
+              </w:rPr>
+            </w:pPr>
+            <w:r>
+              <w:rPr>
+                <w:rFonts w:ascii="Arial" w:hAnsi="Arial" w:cs="Arial"/>
+                <w:sz w:val="24"/>
+                <w:szCs w:val="24"/>
+                <w:lang w:val="en-GB"/>
+              </w:rPr>
+              <w:t>5</w:t>
+            </w:r>
+            <w:r>
+              <w:rPr>
+                <w:rFonts w:ascii="Arial" w:hAnsi="Arial" w:cs="Arial"/>
+                <w:sz w:val="24"/>
+                <w:szCs w:val="24"/>
+                <w:lang w:val="en-GB"/>
+              </w:rPr>
+              <w:t xml:space="preserve">. </w:t>
+            </w:r>
+            <w:r>
+              <w:rPr>
+                <w:rFonts w:ascii="Arial" w:hAnsi="Arial" w:cs="Arial"/>
+                <w:sz w:val="24"/>
+                <w:szCs w:val="24"/>
+                <w:lang w:val="en-GB"/>
+              </w:rPr>
+              <w:t>To abort the operation, the button 'cancel' should be selected.</w:t>
+            </w:r>
+          </w:p>
+        </w:tc>
+      </w:tr>
+      <w:tr>
+        <w:tc>
+          <w:tcPr>
+            <w:tcW w:w="2258" w:type="dxa"/>
+          </w:tcPr>
+          <w:p>
+            <w:pPr>
+              <w:jc w:val="both"/>
+              <w:rPr>
+                <w:rFonts w:ascii="Arial" w:hAnsi="Arial" w:cs="Arial"/>
+                <w:sz w:val="24"/>
+                <w:szCs w:val="24"/>
+              </w:rPr>
+            </w:pPr>
+            <w:proofErr w:type="spellStart"/>
+            <w:r>
+              <w:rPr>
+                <w:rFonts w:ascii="Arial" w:hAnsi="Arial" w:cs="Arial"/>
+                <w:sz w:val="24"/>
+                <w:szCs w:val="24"/>
+              </w:rPr>
+              <w:t>Failure</w:t>
+            </w:r>
+            <w:proofErr w:type="spellEnd"/>
+            <w:r>
+              <w:rPr>
+                <w:rFonts w:ascii="Arial" w:hAnsi="Arial" w:cs="Arial"/>
+                <w:sz w:val="24"/>
+                <w:szCs w:val="24"/>
+              </w:rPr>
+              <w:t xml:space="preserve"> </w:t>
+            </w:r>
+            <w:proofErr w:type="spellStart"/>
+            <w:r>
+              <w:rPr>
+                <w:rFonts w:ascii="Arial" w:hAnsi="Arial" w:cs="Arial"/>
+                <w:sz w:val="24"/>
+                <w:szCs w:val="24"/>
+              </w:rPr>
+              <w:t>scenario</w:t>
+            </w:r>
+            <w:proofErr w:type="spellEnd"/>
+            <w:r>
+              <w:rPr>
+                <w:rFonts w:ascii="Arial" w:hAnsi="Arial" w:cs="Arial"/>
+                <w:sz w:val="24"/>
+                <w:szCs w:val="24"/>
+              </w:rPr>
+              <w:t xml:space="preserve"> 2</w:t>
+            </w:r>
+          </w:p>
+        </w:tc>
+        <w:tc>
+          <w:tcPr>
+            <w:tcW w:w="6804" w:type="dxa"/>
+          </w:tcPr>
+          <w:p>
+            <w:pPr>
+              <w:spacing w:after="0"/>
+              <w:jc w:val="both"/>
+              <w:rPr>
+                <w:rFonts w:ascii="Arial" w:hAnsi="Arial" w:cs="Arial"/>
+                <w:sz w:val="24"/>
+                <w:szCs w:val="24"/>
+                <w:lang w:val="en-GB"/>
+              </w:rPr>
+            </w:pPr>
+            <w:r>
+              <w:rPr>
+                <w:rFonts w:ascii="Arial" w:hAnsi="Arial" w:cs="Arial"/>
+                <w:sz w:val="24"/>
+                <w:szCs w:val="24"/>
+                <w:lang w:val="en-GB"/>
+              </w:rPr>
+              <w:t xml:space="preserve">     4. </w:t>
+            </w:r>
+            <w:r>
+              <w:rPr>
+                <w:rFonts w:ascii="Arial" w:hAnsi="Arial" w:cs="Arial"/>
+                <w:sz w:val="24"/>
+                <w:szCs w:val="24"/>
+                <w:lang w:val="en-GB"/>
+              </w:rPr>
+              <w:t>The web site is disconnected with DB.</w:t>
+            </w:r>
+          </w:p>
+          <w:p>
+            <w:pPr>
+              <w:spacing w:after="0"/>
+              <w:jc w:val="both"/>
+              <w:rPr>
+                <w:rFonts w:ascii="Arial" w:hAnsi="Arial" w:cs="Arial"/>
+                <w:sz w:val="24"/>
+                <w:szCs w:val="24"/>
+                <w:lang w:val="en-GB"/>
+              </w:rPr>
+            </w:pPr>
+            <w:r>
+              <w:rPr>
+                <w:rFonts w:ascii="Arial" w:hAnsi="Arial" w:cs="Arial"/>
+                <w:sz w:val="24"/>
+                <w:szCs w:val="24"/>
+                <w:lang w:val="en-GB"/>
+              </w:rPr>
+              <w:t xml:space="preserve">     5</w:t>
+            </w:r>
+            <w:r>
+              <w:rPr>
+                <w:rFonts w:ascii="Arial" w:hAnsi="Arial" w:cs="Arial"/>
+                <w:sz w:val="24"/>
+                <w:szCs w:val="24"/>
+                <w:lang w:val="en-GB"/>
+              </w:rPr>
+              <w:t>. Th</w:t>
+            </w:r>
+            <w:r>
+              <w:rPr>
+                <w:rFonts w:ascii="Arial" w:hAnsi="Arial" w:cs="Arial"/>
+                <w:sz w:val="24"/>
+                <w:szCs w:val="24"/>
+                <w:lang w:val="en-GB"/>
+              </w:rPr>
+              <w:t>e error message is displayed, and the process is cancelled.</w:t>
             </w:r>
           </w:p>
         </w:tc>
@@ -14906,13 +15233,17 @@
               <w:jc w:val="both"/>
               <w:rPr>
                 <w:rFonts w:ascii="Arial" w:hAnsi="Arial" w:cs="Arial"/>
-                <w:sz w:val="24"/>
-                <w:szCs w:val="24"/>
-              </w:rPr>
-            </w:pPr>
-            <w:r>
-              <w:rPr>
-                <w:rFonts w:ascii="Arial" w:hAnsi="Arial" w:cs="Arial"/>
+                <w:b/>
+                <w:bCs/>
+                <w:sz w:val="24"/>
+                <w:szCs w:val="24"/>
+              </w:rPr>
+            </w:pPr>
+            <w:r>
+              <w:rPr>
+                <w:rFonts w:ascii="Arial" w:hAnsi="Arial" w:cs="Arial"/>
+                <w:b/>
+                <w:bCs/>
                 <w:sz w:val="24"/>
                 <w:szCs w:val="24"/>
               </w:rPr>
@@ -14922,6 +15253,8 @@
             <w:r>
               <w:rPr>
                 <w:rFonts w:ascii="Arial" w:hAnsi="Arial" w:cs="Arial"/>
+                <w:b/>
+                <w:bCs/>
                 <w:sz w:val="24"/>
                 <w:szCs w:val="24"/>
               </w:rPr>
@@ -14931,18 +15264,12 @@
             <w:r>
               <w:rPr>
                 <w:rFonts w:ascii="Arial" w:hAnsi="Arial" w:cs="Arial"/>
-                <w:sz w:val="24"/>
-                <w:szCs w:val="24"/>
-              </w:rPr>
-              <w:t>: 0</w:t>
-            </w:r>
-            <w:r>
-              <w:rPr>
-                <w:rFonts w:ascii="Arial" w:hAnsi="Arial" w:cs="Arial"/>
-                <w:sz w:val="24"/>
-                <w:szCs w:val="24"/>
-              </w:rPr>
-              <w:t>8</w:t>
+                <w:b/>
+                <w:bCs/>
+                <w:sz w:val="24"/>
+                <w:szCs w:val="24"/>
+              </w:rPr>
+              <w:t>: 08</w:t>
             </w:r>
           </w:p>
         </w:tc>
@@ -15012,6 +15339,15 @@
               </w:rPr>
               <w:t xml:space="preserve">-End: </w:t>
             </w:r>
+            <w:r>
+              <w:rPr>
+                <w:rFonts w:ascii="Arial" w:hAnsi="Arial" w:cs="Arial"/>
+                <w:sz w:val="24"/>
+                <w:szCs w:val="24"/>
+                <w:lang w:val="en-GB"/>
+              </w:rPr>
+              <w:t>Create questions</w:t>
+            </w:r>
           </w:p>
         </w:tc>
       </w:tr>
@@ -15160,15 +15496,7 @@
                 <w:sz w:val="24"/>
                 <w:szCs w:val="24"/>
               </w:rPr>
-              <w:t>REQ-00</w:t>
-            </w:r>
-            <w:r>
-              <w:rPr>
-                <w:rFonts w:ascii="Arial" w:hAnsi="Arial" w:cs="Arial"/>
-                <w:sz w:val="24"/>
-                <w:szCs w:val="24"/>
-              </w:rPr>
-              <w:t>8</w:t>
+              <w:t>REQ-008</w:t>
             </w:r>
           </w:p>
         </w:tc>
@@ -15211,6 +15539,24 @@
                 <w:lang w:val="en-GB"/>
               </w:rPr>
             </w:pPr>
+            <w:r>
+              <w:rPr>
+                <w:rFonts w:ascii="Arial" w:hAnsi="Arial" w:cs="Arial"/>
+                <w:sz w:val="24"/>
+                <w:szCs w:val="24"/>
+                <w:lang w:val="en-GB"/>
+              </w:rPr>
+              <w:t>Admin wants to create new questions regarding his company or a product</w:t>
+            </w:r>
+            <w:r>
+              <w:rPr>
+                <w:rFonts w:ascii="Arial" w:hAnsi="Arial" w:cs="Arial"/>
+                <w:sz w:val="24"/>
+                <w:szCs w:val="24"/>
+                <w:lang w:val="en-GB"/>
+              </w:rPr>
+              <w:t>.</w:t>
+            </w:r>
           </w:p>
         </w:tc>
       </w:tr>
@@ -15391,6 +15737,15 @@
                 <w:lang w:val="en-GB"/>
               </w:rPr>
             </w:pPr>
+            <w:r>
+              <w:rPr>
+                <w:rFonts w:ascii="Arial" w:hAnsi="Arial" w:cs="Arial"/>
+                <w:sz w:val="24"/>
+                <w:szCs w:val="24"/>
+                <w:lang w:val="en-GB"/>
+              </w:rPr>
+              <w:t>The created question is displayed</w:t>
+            </w:r>
           </w:p>
         </w:tc>
       </w:tr>
@@ -15434,6 +15789,15 @@
                 <w:lang w:val="en-GB"/>
               </w:rPr>
             </w:pPr>
+            <w:r>
+              <w:rPr>
+                <w:rFonts w:ascii="Arial" w:hAnsi="Arial" w:cs="Arial"/>
+                <w:sz w:val="24"/>
+                <w:szCs w:val="24"/>
+                <w:lang w:val="en-GB"/>
+              </w:rPr>
+              <w:t>The new question is created and stored in the DB</w:t>
+            </w:r>
           </w:p>
         </w:tc>
       </w:tr>
@@ -15507,7 +15871,25 @@
                 <w:szCs w:val="24"/>
                 <w:lang w:val="en-GB"/>
               </w:rPr>
-              <w:t>dmin selects the option 'company'</w:t>
+              <w:t>dmin selects the option '</w:t>
+            </w:r>
+            <w:r>
+              <w:rPr>
+                <w:rFonts w:ascii="Arial" w:hAnsi="Arial" w:cs="Arial"/>
+                <w:sz w:val="24"/>
+                <w:szCs w:val="24"/>
+                <w:lang w:val="en-GB"/>
+              </w:rPr>
+              <w:t>Questions</w:t>
+            </w:r>
+            <w:r>
+              <w:rPr>
+                <w:rFonts w:ascii="Arial" w:hAnsi="Arial" w:cs="Arial"/>
+                <w:sz w:val="24"/>
+                <w:szCs w:val="24"/>
+                <w:lang w:val="en-GB"/>
+              </w:rPr>
+              <w:t>'</w:t>
             </w:r>
           </w:p>
           <w:p>
@@ -15533,7 +15915,25 @@
                 <w:szCs w:val="24"/>
                 <w:lang w:val="en-GB"/>
               </w:rPr>
-              <w:t>Admin selects the option ‘new knowledge’</w:t>
+              <w:t xml:space="preserve">Admin selects the option ‘new </w:t>
+            </w:r>
+            <w:r>
+              <w:rPr>
+                <w:rFonts w:ascii="Arial" w:hAnsi="Arial" w:cs="Arial"/>
+                <w:sz w:val="24"/>
+                <w:szCs w:val="24"/>
+                <w:lang w:val="en-GB"/>
+              </w:rPr>
+              <w:t>question</w:t>
+            </w:r>
+            <w:r>
+              <w:rPr>
+                <w:rFonts w:ascii="Arial" w:hAnsi="Arial" w:cs="Arial"/>
+                <w:sz w:val="24"/>
+                <w:szCs w:val="24"/>
+                <w:lang w:val="en-GB"/>
+              </w:rPr>
+              <w:t>’</w:t>
             </w:r>
           </w:p>
           <w:p>
@@ -15577,16 +15977,7 @@
                 <w:szCs w:val="24"/>
                 <w:lang w:val="en-GB"/>
               </w:rPr>
-              <w:t>knowledge</w:t>
-            </w:r>
-            <w:r>
-              <w:rPr>
-                <w:rFonts w:ascii="Arial" w:hAnsi="Arial" w:cs="Arial"/>
-                <w:sz w:val="24"/>
-                <w:szCs w:val="24"/>
-                <w:lang w:val="en-GB"/>
-              </w:rPr>
-              <w:t xml:space="preserve"> information</w:t>
+              <w:t>question</w:t>
             </w:r>
           </w:p>
           <w:p>
@@ -15612,7 +16003,16 @@
                 <w:szCs w:val="24"/>
                 <w:lang w:val="en-GB"/>
               </w:rPr>
-              <w:t>Press ‘save’ information</w:t>
+              <w:t xml:space="preserve">Press ‘save’ </w:t>
+            </w:r>
+            <w:r>
+              <w:rPr>
+                <w:rFonts w:ascii="Arial" w:hAnsi="Arial" w:cs="Arial"/>
+                <w:sz w:val="24"/>
+                <w:szCs w:val="24"/>
+                <w:lang w:val="en-GB"/>
+              </w:rPr>
+              <w:t>new question</w:t>
             </w:r>
           </w:p>
         </w:tc>
@@ -15637,6 +16037,7 @@
                 <w:sz w:val="24"/>
                 <w:szCs w:val="24"/>
               </w:rPr>
+              <w:lastRenderedPageBreak/>
               <w:t xml:space="preserve">Alternative </w:t>
             </w:r>
             <w:proofErr w:type="spellStart"/>
@@ -15719,6 +16120,14 @@
               <w:t>scenario</w:t>
             </w:r>
             <w:proofErr w:type="spellEnd"/>
+            <w:r>
+              <w:rPr>
+                <w:rFonts w:ascii="Arial" w:hAnsi="Arial" w:cs="Arial"/>
+                <w:sz w:val="24"/>
+                <w:szCs w:val="24"/>
+              </w:rPr>
+              <w:t xml:space="preserve"> 1</w:t>
+            </w:r>
           </w:p>
         </w:tc>
         <w:tc>
@@ -15745,6 +16154,137 @@
                 <w:lang w:val="en-GB"/>
               </w:rPr>
               <w:t xml:space="preserve">4. </w:t>
+            </w:r>
+            <w:r>
+              <w:rPr>
+                <w:rFonts w:ascii="Arial" w:hAnsi="Arial" w:cs="Arial"/>
+                <w:sz w:val="24"/>
+                <w:szCs w:val="24"/>
+                <w:lang w:val="en-GB"/>
+              </w:rPr>
+              <w:t>It will be checked if all the requested parameters have been entered and in the correct format. Otherwise an error message is issued.</w:t>
+            </w:r>
+          </w:p>
+          <w:p>
+            <w:pPr>
+              <w:spacing w:after="0"/>
+              <w:jc w:val="both"/>
+              <w:rPr>
+                <w:rFonts w:ascii="Arial" w:hAnsi="Arial" w:cs="Arial"/>
+                <w:sz w:val="24"/>
+                <w:szCs w:val="24"/>
+                <w:lang w:val="en-GB"/>
+              </w:rPr>
+            </w:pPr>
+            <w:r>
+              <w:rPr>
+                <w:rFonts w:ascii="Arial" w:hAnsi="Arial" w:cs="Arial"/>
+                <w:sz w:val="24"/>
+                <w:szCs w:val="24"/>
+                <w:lang w:val="en-GB"/>
+              </w:rPr>
+              <w:t xml:space="preserve">     </w:t>
+            </w:r>
+            <w:r>
+              <w:rPr>
+                <w:rFonts w:ascii="Arial" w:hAnsi="Arial" w:cs="Arial"/>
+                <w:sz w:val="24"/>
+                <w:szCs w:val="24"/>
+                <w:lang w:val="en-GB"/>
+              </w:rPr>
+              <w:t xml:space="preserve">5. </w:t>
+            </w:r>
+            <w:r>
+              <w:rPr>
+                <w:rFonts w:ascii="Arial" w:hAnsi="Arial" w:cs="Arial"/>
+                <w:sz w:val="24"/>
+                <w:szCs w:val="24"/>
+                <w:lang w:val="en-GB"/>
+              </w:rPr>
+              <w:t>To abort the operation, the button 'cancel' should be selected.</w:t>
+            </w:r>
+          </w:p>
+        </w:tc>
+      </w:tr>
+      <w:tr>
+        <w:tc>
+          <w:tcPr>
+            <w:tcW w:w="2258" w:type="dxa"/>
+          </w:tcPr>
+          <w:p>
+            <w:pPr>
+              <w:jc w:val="both"/>
+              <w:rPr>
+                <w:rFonts w:ascii="Arial" w:hAnsi="Arial" w:cs="Arial"/>
+                <w:sz w:val="24"/>
+                <w:szCs w:val="24"/>
+                <w:lang w:val="en-GB"/>
+              </w:rPr>
+            </w:pPr>
+            <w:r>
+              <w:rPr>
+                <w:rFonts w:ascii="Arial" w:hAnsi="Arial" w:cs="Arial"/>
+                <w:sz w:val="24"/>
+                <w:szCs w:val="24"/>
+                <w:lang w:val="en-GB"/>
+              </w:rPr>
+              <w:t>Failure scenario 2</w:t>
+            </w:r>
+          </w:p>
+        </w:tc>
+        <w:tc>
+          <w:tcPr>
+            <w:tcW w:w="6804" w:type="dxa"/>
+          </w:tcPr>
+          <w:p>
+            <w:pPr>
+              <w:spacing w:after="0"/>
+              <w:jc w:val="both"/>
+              <w:rPr>
+                <w:rFonts w:ascii="Arial" w:hAnsi="Arial" w:cs="Arial"/>
+                <w:sz w:val="24"/>
+                <w:szCs w:val="24"/>
+                <w:lang w:val="en-GB"/>
+              </w:rPr>
+            </w:pPr>
+            <w:r>
+              <w:rPr>
+                <w:rFonts w:ascii="Arial" w:hAnsi="Arial" w:cs="Arial"/>
+                <w:sz w:val="24"/>
+                <w:szCs w:val="24"/>
+                <w:lang w:val="en-GB"/>
+              </w:rPr>
+              <w:t xml:space="preserve">     4. The web site is disconnected with DB.</w:t>
+            </w:r>
+          </w:p>
+          <w:p>
+            <w:pPr>
+              <w:spacing w:after="0"/>
+              <w:jc w:val="both"/>
+              <w:rPr>
+                <w:rFonts w:ascii="Arial" w:hAnsi="Arial" w:cs="Arial"/>
+                <w:sz w:val="24"/>
+                <w:szCs w:val="24"/>
+                <w:lang w:val="en-GB"/>
+              </w:rPr>
+            </w:pPr>
+            <w:r>
+              <w:rPr>
+                <w:rFonts w:ascii="Arial" w:hAnsi="Arial" w:cs="Arial"/>
+                <w:sz w:val="24"/>
+                <w:szCs w:val="24"/>
+                <w:lang w:val="en-GB"/>
+              </w:rPr>
+              <w:t xml:space="preserve">     </w:t>
+            </w:r>
+            <w:r>
+              <w:rPr>
+                <w:rFonts w:ascii="Arial" w:hAnsi="Arial" w:cs="Arial"/>
+                <w:sz w:val="24"/>
+                <w:szCs w:val="24"/>
+                <w:lang w:val="en-GB"/>
+              </w:rPr>
+              <w:t>5. The error message is displayed, and the process is cancelled.</w:t>
             </w:r>
           </w:p>
         </w:tc>
@@ -15802,13 +16342,17 @@
               <w:jc w:val="both"/>
               <w:rPr>
                 <w:rFonts w:ascii="Arial" w:hAnsi="Arial" w:cs="Arial"/>
-                <w:sz w:val="24"/>
-                <w:szCs w:val="24"/>
-              </w:rPr>
-            </w:pPr>
-            <w:r>
-              <w:rPr>
-                <w:rFonts w:ascii="Arial" w:hAnsi="Arial" w:cs="Arial"/>
+                <w:b/>
+                <w:bCs/>
+                <w:sz w:val="24"/>
+                <w:szCs w:val="24"/>
+              </w:rPr>
+            </w:pPr>
+            <w:r>
+              <w:rPr>
+                <w:rFonts w:ascii="Arial" w:hAnsi="Arial" w:cs="Arial"/>
+                <w:b/>
+                <w:bCs/>
                 <w:sz w:val="24"/>
                 <w:szCs w:val="24"/>
               </w:rPr>
@@ -15818,6 +16362,8 @@
             <w:r>
               <w:rPr>
                 <w:rFonts w:ascii="Arial" w:hAnsi="Arial" w:cs="Arial"/>
+                <w:b/>
+                <w:bCs/>
                 <w:sz w:val="24"/>
                 <w:szCs w:val="24"/>
               </w:rPr>
@@ -15827,18 +16373,12 @@
             <w:r>
               <w:rPr>
                 <w:rFonts w:ascii="Arial" w:hAnsi="Arial" w:cs="Arial"/>
-                <w:sz w:val="24"/>
-                <w:szCs w:val="24"/>
-              </w:rPr>
-              <w:t>: 0</w:t>
-            </w:r>
-            <w:r>
-              <w:rPr>
-                <w:rFonts w:ascii="Arial" w:hAnsi="Arial" w:cs="Arial"/>
-                <w:sz w:val="24"/>
-                <w:szCs w:val="24"/>
-              </w:rPr>
-              <w:t>9</w:t>
+                <w:b/>
+                <w:bCs/>
+                <w:sz w:val="24"/>
+                <w:szCs w:val="24"/>
+              </w:rPr>
+              <w:t>: 09</w:t>
             </w:r>
           </w:p>
         </w:tc>
@@ -15863,7 +16403,6 @@
                 <w:sz w:val="24"/>
                 <w:szCs w:val="24"/>
               </w:rPr>
-              <w:lastRenderedPageBreak/>
               <w:t>Name</w:t>
             </w:r>
           </w:p>
@@ -15908,6 +16447,15 @@
                 <w:lang w:val="en-GB"/>
               </w:rPr>
               <w:t xml:space="preserve">-End: </w:t>
+            </w:r>
+            <w:r>
+              <w:rPr>
+                <w:rFonts w:ascii="Arial" w:hAnsi="Arial" w:cs="Arial"/>
+                <w:sz w:val="24"/>
+                <w:szCs w:val="24"/>
+                <w:lang w:val="en-GB"/>
+              </w:rPr>
+              <w:t>Visualize the result of a specific survey.</w:t>
             </w:r>
           </w:p>
         </w:tc>
@@ -16057,15 +16605,7 @@
                 <w:sz w:val="24"/>
                 <w:szCs w:val="24"/>
               </w:rPr>
-              <w:t>REQ-00</w:t>
-            </w:r>
-            <w:r>
-              <w:rPr>
-                <w:rFonts w:ascii="Arial" w:hAnsi="Arial" w:cs="Arial"/>
-                <w:sz w:val="24"/>
-                <w:szCs w:val="24"/>
-              </w:rPr>
-              <w:t>9</w:t>
+              <w:t>REQ-009</w:t>
             </w:r>
           </w:p>
         </w:tc>
@@ -16108,6 +16648,15 @@
                 <w:lang w:val="en-GB"/>
               </w:rPr>
             </w:pPr>
+            <w:r>
+              <w:rPr>
+                <w:rFonts w:ascii="Arial" w:hAnsi="Arial" w:cs="Arial"/>
+                <w:sz w:val="24"/>
+                <w:szCs w:val="24"/>
+                <w:lang w:val="en-GB"/>
+              </w:rPr>
+              <w:t>Admin of a company wants to visualize the results of specific survey in a text form.</w:t>
+            </w:r>
           </w:p>
         </w:tc>
       </w:tr>
@@ -16184,6 +16733,14 @@
               <w:t>company</w:t>
             </w:r>
             <w:proofErr w:type="spellEnd"/>
+            <w:r>
+              <w:rPr>
+                <w:rFonts w:ascii="Arial" w:hAnsi="Arial" w:cs="Arial"/>
+                <w:sz w:val="24"/>
+                <w:szCs w:val="24"/>
+              </w:rPr>
+              <w:t>.</w:t>
+            </w:r>
           </w:p>
         </w:tc>
       </w:tr>
@@ -16288,6 +16845,15 @@
                 <w:lang w:val="en-GB"/>
               </w:rPr>
             </w:pPr>
+            <w:r>
+              <w:rPr>
+                <w:rFonts w:ascii="Arial" w:hAnsi="Arial" w:cs="Arial"/>
+                <w:sz w:val="24"/>
+                <w:szCs w:val="24"/>
+                <w:lang w:val="en-GB"/>
+              </w:rPr>
+              <w:t>The results are visualized in a text form.</w:t>
+            </w:r>
           </w:p>
         </w:tc>
       </w:tr>
@@ -16331,6 +16897,15 @@
                 <w:lang w:val="en-GB"/>
               </w:rPr>
             </w:pPr>
+            <w:r>
+              <w:rPr>
+                <w:rFonts w:ascii="Arial" w:hAnsi="Arial" w:cs="Arial"/>
+                <w:sz w:val="24"/>
+                <w:szCs w:val="24"/>
+                <w:lang w:val="en-GB"/>
+              </w:rPr>
+              <w:t>The results of a survey are displayed on the web site.</w:t>
+            </w:r>
           </w:p>
         </w:tc>
       </w:tr>
@@ -16404,7 +16979,25 @@
                 <w:szCs w:val="24"/>
                 <w:lang w:val="en-GB"/>
               </w:rPr>
-              <w:t>dmin selects the option 'company'</w:t>
+              <w:t>dmin selects the option '</w:t>
+            </w:r>
+            <w:r>
+              <w:rPr>
+                <w:rFonts w:ascii="Arial" w:hAnsi="Arial" w:cs="Arial"/>
+                <w:sz w:val="24"/>
+                <w:szCs w:val="24"/>
+                <w:lang w:val="en-GB"/>
+              </w:rPr>
+              <w:t>surveys</w:t>
+            </w:r>
+            <w:r>
+              <w:rPr>
+                <w:rFonts w:ascii="Arial" w:hAnsi="Arial" w:cs="Arial"/>
+                <w:sz w:val="24"/>
+                <w:szCs w:val="24"/>
+                <w:lang w:val="en-GB"/>
+              </w:rPr>
+              <w:t>'</w:t>
             </w:r>
           </w:p>
           <w:p>
@@ -16430,7 +17023,25 @@
                 <w:szCs w:val="24"/>
                 <w:lang w:val="en-GB"/>
               </w:rPr>
-              <w:t>Admin selects the option ‘new knowledge’</w:t>
+              <w:t xml:space="preserve">Admin selects </w:t>
+            </w:r>
+            <w:r>
+              <w:rPr>
+                <w:rFonts w:ascii="Arial" w:hAnsi="Arial" w:cs="Arial"/>
+                <w:sz w:val="24"/>
+                <w:szCs w:val="24"/>
+                <w:lang w:val="en-GB"/>
+              </w:rPr>
+              <w:t>a specific survey</w:t>
+            </w:r>
+            <w:r>
+              <w:rPr>
+                <w:rFonts w:ascii="Arial" w:hAnsi="Arial" w:cs="Arial"/>
+                <w:sz w:val="24"/>
+                <w:szCs w:val="24"/>
+                <w:lang w:val="en-GB"/>
+              </w:rPr>
+              <w:t xml:space="preserve"> </w:t>
             </w:r>
           </w:p>
           <w:p>
@@ -16465,51 +17076,16 @@
                 <w:szCs w:val="24"/>
                 <w:lang w:val="en-GB"/>
               </w:rPr>
-              <w:t xml:space="preserve">dmin enters the </w:t>
-            </w:r>
-            <w:r>
-              <w:rPr>
-                <w:rFonts w:ascii="Arial" w:hAnsi="Arial" w:cs="Arial"/>
-                <w:sz w:val="24"/>
-                <w:szCs w:val="24"/>
-                <w:lang w:val="en-GB"/>
-              </w:rPr>
-              <w:t>knowledge</w:t>
-            </w:r>
-            <w:r>
-              <w:rPr>
-                <w:rFonts w:ascii="Arial" w:hAnsi="Arial" w:cs="Arial"/>
-                <w:sz w:val="24"/>
-                <w:szCs w:val="24"/>
-                <w:lang w:val="en-GB"/>
-              </w:rPr>
-              <w:t xml:space="preserve"> information</w:t>
-            </w:r>
-          </w:p>
-          <w:p>
-            <w:pPr>
-              <w:pStyle w:val="Listenabsatz"/>
-              <w:numPr>
-                <w:ilvl w:val="0"/>
-                <w:numId w:val="28"/>
-              </w:numPr>
-              <w:spacing w:after="0"/>
-              <w:jc w:val="both"/>
-              <w:rPr>
-                <w:rFonts w:ascii="Arial" w:hAnsi="Arial" w:cs="Arial"/>
-                <w:sz w:val="24"/>
-                <w:szCs w:val="24"/>
-                <w:lang w:val="en-GB"/>
-              </w:rPr>
-            </w:pPr>
-            <w:r>
-              <w:rPr>
-                <w:rFonts w:ascii="Arial" w:hAnsi="Arial" w:cs="Arial"/>
-                <w:sz w:val="24"/>
-                <w:szCs w:val="24"/>
-                <w:lang w:val="en-GB"/>
-              </w:rPr>
-              <w:t>Press ‘save’ information</w:t>
+              <w:t xml:space="preserve">dmin </w:t>
+            </w:r>
+            <w:r>
+              <w:rPr>
+                <w:rFonts w:ascii="Arial" w:hAnsi="Arial" w:cs="Arial"/>
+                <w:sz w:val="24"/>
+                <w:szCs w:val="24"/>
+                <w:lang w:val="en-GB"/>
+              </w:rPr>
+              <w:t>selects ‘show results’</w:t>
             </w:r>
           </w:p>
         </w:tc>
@@ -16642,6 +17218,55 @@
                 <w:lang w:val="en-GB"/>
               </w:rPr>
               <w:t xml:space="preserve">4. </w:t>
+            </w:r>
+            <w:r>
+              <w:rPr>
+                <w:rFonts w:ascii="Arial" w:hAnsi="Arial" w:cs="Arial"/>
+                <w:sz w:val="24"/>
+                <w:szCs w:val="24"/>
+                <w:lang w:val="en-GB"/>
+              </w:rPr>
+              <w:t>I</w:t>
+            </w:r>
+            <w:r>
+              <w:rPr>
+                <w:rFonts w:ascii="Arial" w:hAnsi="Arial" w:cs="Arial"/>
+                <w:sz w:val="24"/>
+                <w:szCs w:val="24"/>
+                <w:lang w:val="en-GB"/>
+              </w:rPr>
+              <w:t>t is checked whether the results already exist.</w:t>
+            </w:r>
+            <w:r>
+              <w:rPr>
+                <w:rFonts w:ascii="Arial" w:hAnsi="Arial" w:cs="Arial"/>
+                <w:sz w:val="24"/>
+                <w:szCs w:val="24"/>
+                <w:lang w:val="en-GB"/>
+              </w:rPr>
+              <w:t xml:space="preserve"> </w:t>
+            </w:r>
+          </w:p>
+          <w:p>
+            <w:pPr>
+              <w:spacing w:after="0"/>
+              <w:ind w:left="360"/>
+              <w:jc w:val="both"/>
+              <w:rPr>
+                <w:rFonts w:ascii="Arial" w:hAnsi="Arial" w:cs="Arial"/>
+                <w:sz w:val="24"/>
+                <w:szCs w:val="24"/>
+                <w:lang w:val="en-GB"/>
+              </w:rPr>
+            </w:pPr>
+            <w:r>
+              <w:rPr>
+                <w:rFonts w:ascii="Arial" w:hAnsi="Arial" w:cs="Arial"/>
+                <w:sz w:val="24"/>
+                <w:szCs w:val="24"/>
+                <w:lang w:val="en-GB"/>
+              </w:rPr>
+              <w:t>5. If not, an error message is displayed.</w:t>
             </w:r>
           </w:p>
         </w:tc>
@@ -16690,13 +17315,17 @@
               <w:jc w:val="both"/>
               <w:rPr>
                 <w:rFonts w:ascii="Arial" w:hAnsi="Arial" w:cs="Arial"/>
-                <w:sz w:val="24"/>
-                <w:szCs w:val="24"/>
-              </w:rPr>
-            </w:pPr>
-            <w:r>
-              <w:rPr>
-                <w:rFonts w:ascii="Arial" w:hAnsi="Arial" w:cs="Arial"/>
+                <w:b/>
+                <w:bCs/>
+                <w:sz w:val="24"/>
+                <w:szCs w:val="24"/>
+              </w:rPr>
+            </w:pPr>
+            <w:r>
+              <w:rPr>
+                <w:rFonts w:ascii="Arial" w:hAnsi="Arial" w:cs="Arial"/>
+                <w:b/>
+                <w:bCs/>
                 <w:sz w:val="24"/>
                 <w:szCs w:val="24"/>
               </w:rPr>
@@ -16706,6 +17335,8 @@
             <w:r>
               <w:rPr>
                 <w:rFonts w:ascii="Arial" w:hAnsi="Arial" w:cs="Arial"/>
+                <w:b/>
+                <w:bCs/>
                 <w:sz w:val="24"/>
                 <w:szCs w:val="24"/>
               </w:rPr>
@@ -16715,18 +17346,12 @@
             <w:r>
               <w:rPr>
                 <w:rFonts w:ascii="Arial" w:hAnsi="Arial" w:cs="Arial"/>
-                <w:sz w:val="24"/>
-                <w:szCs w:val="24"/>
-              </w:rPr>
-              <w:t xml:space="preserve">: </w:t>
-            </w:r>
-            <w:r>
-              <w:rPr>
-                <w:rFonts w:ascii="Arial" w:hAnsi="Arial" w:cs="Arial"/>
-                <w:sz w:val="24"/>
-                <w:szCs w:val="24"/>
-              </w:rPr>
-              <w:t>10</w:t>
+                <w:b/>
+                <w:bCs/>
+                <w:sz w:val="24"/>
+                <w:szCs w:val="24"/>
+              </w:rPr>
+              <w:t>: 10</w:t>
             </w:r>
           </w:p>
         </w:tc>
@@ -16796,6 +17421,33 @@
               </w:rPr>
               <w:t xml:space="preserve">-End: </w:t>
             </w:r>
+            <w:r>
+              <w:rPr>
+                <w:rFonts w:ascii="Arial" w:hAnsi="Arial" w:cs="Arial"/>
+                <w:sz w:val="24"/>
+                <w:szCs w:val="24"/>
+                <w:lang w:val="en-GB"/>
+              </w:rPr>
+              <w:t>Export the survey</w:t>
+            </w:r>
+            <w:r>
+              <w:rPr>
+                <w:rFonts w:ascii="Arial" w:hAnsi="Arial" w:cs="Arial"/>
+                <w:sz w:val="24"/>
+                <w:szCs w:val="24"/>
+                <w:lang w:val="en-GB"/>
+              </w:rPr>
+              <w:t>s</w:t>
+            </w:r>
+            <w:r>
+              <w:rPr>
+                <w:rFonts w:ascii="Arial" w:hAnsi="Arial" w:cs="Arial"/>
+                <w:sz w:val="24"/>
+                <w:szCs w:val="24"/>
+                <w:lang w:val="en-GB"/>
+              </w:rPr>
+              <w:t xml:space="preserve"> in a CSV-file</w:t>
+            </w:r>
           </w:p>
         </w:tc>
       </w:tr>
@@ -16944,15 +17596,7 @@
                 <w:sz w:val="24"/>
                 <w:szCs w:val="24"/>
               </w:rPr>
-              <w:t>REQ-0</w:t>
-            </w:r>
-            <w:r>
-              <w:rPr>
-                <w:rFonts w:ascii="Arial" w:hAnsi="Arial" w:cs="Arial"/>
-                <w:sz w:val="24"/>
-                <w:szCs w:val="24"/>
-              </w:rPr>
-              <w:t>10</w:t>
+              <w:t>REQ-010</w:t>
             </w:r>
           </w:p>
         </w:tc>
@@ -16984,17 +17628,36 @@
         <w:tc>
           <w:tcPr>
             <w:tcW w:w="6804" w:type="dxa"/>
-          </w:tcPr>
-          <w:p>
-            <w:pPr>
-              <w:jc w:val="both"/>
-              <w:rPr>
-                <w:rFonts w:ascii="Arial" w:hAnsi="Arial" w:cs="Arial"/>
-                <w:sz w:val="24"/>
-                <w:szCs w:val="24"/>
-                <w:lang w:val="en-GB"/>
-              </w:rPr>
-            </w:pPr>
+            <w:vAlign w:val="bottom"/>
+          </w:tcPr>
+          <w:p>
+            <w:pPr>
+              <w:jc w:val="both"/>
+              <w:rPr>
+                <w:rFonts w:ascii="Arial" w:hAnsi="Arial" w:cs="Arial"/>
+                <w:sz w:val="24"/>
+                <w:szCs w:val="24"/>
+                <w:lang w:val="en-GB"/>
+              </w:rPr>
+            </w:pPr>
+            <w:r>
+              <w:rPr>
+                <w:rFonts w:ascii="Arial" w:hAnsi="Arial" w:cs="Arial"/>
+                <w:sz w:val="24"/>
+                <w:szCs w:val="24"/>
+                <w:lang w:val="en-GB"/>
+              </w:rPr>
+              <w:t xml:space="preserve">Admin wants to </w:t>
+            </w:r>
+            <w:r>
+              <w:rPr>
+                <w:rFonts w:ascii="Arial" w:hAnsi="Arial" w:cs="Arial"/>
+                <w:sz w:val="24"/>
+                <w:szCs w:val="24"/>
+                <w:lang w:val="en-GB"/>
+              </w:rPr>
+              <w:t>export the surveys of his company to a file in CSV format.</w:t>
+            </w:r>
           </w:p>
         </w:tc>
       </w:tr>
@@ -17018,6 +17681,7 @@
                 <w:sz w:val="24"/>
                 <w:szCs w:val="24"/>
               </w:rPr>
+              <w:lastRenderedPageBreak/>
               <w:t>Stakeholder</w:t>
             </w:r>
           </w:p>
@@ -17175,6 +17839,15 @@
                 <w:lang w:val="en-GB"/>
               </w:rPr>
             </w:pPr>
+            <w:r>
+              <w:rPr>
+                <w:rFonts w:ascii="Arial" w:hAnsi="Arial" w:cs="Arial"/>
+                <w:sz w:val="24"/>
+                <w:szCs w:val="24"/>
+                <w:lang w:val="en-GB"/>
+              </w:rPr>
+              <w:t>Surveys are exported in a CSV-file</w:t>
+            </w:r>
           </w:p>
         </w:tc>
       </w:tr>
@@ -17218,6 +17891,15 @@
                 <w:lang w:val="en-GB"/>
               </w:rPr>
             </w:pPr>
+            <w:r>
+              <w:rPr>
+                <w:rFonts w:ascii="Arial" w:hAnsi="Arial" w:cs="Arial"/>
+                <w:sz w:val="24"/>
+                <w:szCs w:val="24"/>
+                <w:lang w:val="en-GB"/>
+              </w:rPr>
+              <w:t>CSV file with survey results can be downloaded.</w:t>
+            </w:r>
           </w:p>
         </w:tc>
       </w:tr>
@@ -17291,7 +17973,25 @@
                 <w:szCs w:val="24"/>
                 <w:lang w:val="en-GB"/>
               </w:rPr>
-              <w:t>dmin selects the option 'company'</w:t>
+              <w:t>dmin selects the option '</w:t>
+            </w:r>
+            <w:r>
+              <w:rPr>
+                <w:rFonts w:ascii="Arial" w:hAnsi="Arial" w:cs="Arial"/>
+                <w:sz w:val="24"/>
+                <w:szCs w:val="24"/>
+                <w:lang w:val="en-GB"/>
+              </w:rPr>
+              <w:t>surveys</w:t>
+            </w:r>
+            <w:r>
+              <w:rPr>
+                <w:rFonts w:ascii="Arial" w:hAnsi="Arial" w:cs="Arial"/>
+                <w:sz w:val="24"/>
+                <w:szCs w:val="24"/>
+                <w:lang w:val="en-GB"/>
+              </w:rPr>
+              <w:t>'</w:t>
             </w:r>
           </w:p>
           <w:p>
@@ -17317,7 +18017,7 @@
                 <w:szCs w:val="24"/>
                 <w:lang w:val="en-GB"/>
               </w:rPr>
-              <w:t>Admin selects the option ‘new knowledge’</w:t>
+              <w:t>Admin selects the option ‘export to a CSV’</w:t>
             </w:r>
           </w:p>
           <w:p>
@@ -17343,34 +18043,7 @@
                 <w:szCs w:val="24"/>
                 <w:lang w:val="en-GB"/>
               </w:rPr>
-              <w:t>A</w:t>
-            </w:r>
-            <w:r>
-              <w:rPr>
-                <w:rFonts w:ascii="Arial" w:hAnsi="Arial" w:cs="Arial"/>
-                <w:sz w:val="24"/>
-                <w:szCs w:val="24"/>
-                <w:lang w:val="en-GB"/>
-              </w:rPr>
-              <w:t xml:space="preserve">dmin enters the </w:t>
-            </w:r>
-            <w:r>
-              <w:rPr>
-                <w:rFonts w:ascii="Arial" w:hAnsi="Arial" w:cs="Arial"/>
-                <w:sz w:val="24"/>
-                <w:szCs w:val="24"/>
-                <w:lang w:val="en-GB"/>
-              </w:rPr>
-              <w:t>knowledge</w:t>
-            </w:r>
-            <w:r>
-              <w:rPr>
-                <w:rFonts w:ascii="Arial" w:hAnsi="Arial" w:cs="Arial"/>
-                <w:sz w:val="24"/>
-                <w:szCs w:val="24"/>
-                <w:lang w:val="en-GB"/>
-              </w:rPr>
-              <w:t xml:space="preserve"> information</w:t>
+              <w:t>CSV was created and can be downloaded</w:t>
             </w:r>
           </w:p>
           <w:p>
@@ -17396,7 +18069,7 @@
                 <w:szCs w:val="24"/>
                 <w:lang w:val="en-GB"/>
               </w:rPr>
-              <w:t>Press ‘save’ information</w:t>
+              <w:t xml:space="preserve">Press ‘download CSV’ </w:t>
             </w:r>
           </w:p>
         </w:tc>
@@ -17528,7 +18201,7 @@
                 <w:szCs w:val="24"/>
                 <w:lang w:val="en-GB"/>
               </w:rPr>
-              <w:t xml:space="preserve">4. </w:t>
+              <w:t>4. ?????????</w:t>
             </w:r>
           </w:p>
         </w:tc>
@@ -17577,13 +18250,17 @@
               <w:jc w:val="both"/>
               <w:rPr>
                 <w:rFonts w:ascii="Arial" w:hAnsi="Arial" w:cs="Arial"/>
-                <w:sz w:val="24"/>
-                <w:szCs w:val="24"/>
-              </w:rPr>
-            </w:pPr>
-            <w:r>
-              <w:rPr>
-                <w:rFonts w:ascii="Arial" w:hAnsi="Arial" w:cs="Arial"/>
+                <w:b/>
+                <w:bCs/>
+                <w:sz w:val="24"/>
+                <w:szCs w:val="24"/>
+              </w:rPr>
+            </w:pPr>
+            <w:r>
+              <w:rPr>
+                <w:rFonts w:ascii="Arial" w:hAnsi="Arial" w:cs="Arial"/>
+                <w:b/>
+                <w:bCs/>
                 <w:sz w:val="24"/>
                 <w:szCs w:val="24"/>
               </w:rPr>
@@ -17593,6 +18270,8 @@
             <w:r>
               <w:rPr>
                 <w:rFonts w:ascii="Arial" w:hAnsi="Arial" w:cs="Arial"/>
+                <w:b/>
+                <w:bCs/>
                 <w:sz w:val="24"/>
                 <w:szCs w:val="24"/>
               </w:rPr>
@@ -17602,18 +18281,12 @@
             <w:r>
               <w:rPr>
                 <w:rFonts w:ascii="Arial" w:hAnsi="Arial" w:cs="Arial"/>
-                <w:sz w:val="24"/>
-                <w:szCs w:val="24"/>
-              </w:rPr>
-              <w:t xml:space="preserve">: </w:t>
-            </w:r>
-            <w:r>
-              <w:rPr>
-                <w:rFonts w:ascii="Arial" w:hAnsi="Arial" w:cs="Arial"/>
-                <w:sz w:val="24"/>
-                <w:szCs w:val="24"/>
-              </w:rPr>
-              <w:t>11</w:t>
+                <w:b/>
+                <w:bCs/>
+                <w:sz w:val="24"/>
+                <w:szCs w:val="24"/>
+              </w:rPr>
+              <w:t>: 11</w:t>
             </w:r>
           </w:p>
         </w:tc>
@@ -17638,7 +18311,6 @@
                 <w:sz w:val="24"/>
                 <w:szCs w:val="24"/>
               </w:rPr>
-              <w:lastRenderedPageBreak/>
               <w:t>Name</w:t>
             </w:r>
           </w:p>
@@ -17675,8 +18347,33 @@
               </w:rPr>
               <w:t xml:space="preserve">: </w:t>
             </w:r>
-            <w:bookmarkStart w:id="20" w:name="_GoBack"/>
-            <w:bookmarkEnd w:id="20"/>
+            <w:r>
+              <w:rPr>
+                <w:rFonts w:ascii="Arial" w:hAnsi="Arial" w:cs="Arial"/>
+                <w:sz w:val="24"/>
+                <w:szCs w:val="24"/>
+                <w:lang w:val="en-GB"/>
+              </w:rPr>
+              <w:t xml:space="preserve">Response </w:t>
+            </w:r>
+            <w:r>
+              <w:rPr>
+                <w:rFonts w:ascii="Arial" w:hAnsi="Arial" w:cs="Arial"/>
+                <w:sz w:val="24"/>
+                <w:szCs w:val="24"/>
+                <w:lang w:val="en-GB"/>
+              </w:rPr>
+              <w:t>the</w:t>
+            </w:r>
+            <w:r>
+              <w:rPr>
+                <w:rFonts w:ascii="Arial" w:hAnsi="Arial" w:cs="Arial"/>
+                <w:sz w:val="24"/>
+                <w:szCs w:val="24"/>
+                <w:lang w:val="en-GB"/>
+              </w:rPr>
+              <w:t xml:space="preserve"> survey</w:t>
+            </w:r>
           </w:p>
         </w:tc>
       </w:tr>
@@ -17825,15 +18522,7 @@
                 <w:sz w:val="24"/>
                 <w:szCs w:val="24"/>
               </w:rPr>
-              <w:t>REQ-0</w:t>
-            </w:r>
-            <w:r>
-              <w:rPr>
-                <w:rFonts w:ascii="Arial" w:hAnsi="Arial" w:cs="Arial"/>
-                <w:sz w:val="24"/>
-                <w:szCs w:val="24"/>
-              </w:rPr>
-              <w:t>11</w:t>
+              <w:t>REQ-011</w:t>
             </w:r>
           </w:p>
         </w:tc>
@@ -17876,6 +18565,15 @@
                 <w:lang w:val="en-GB"/>
               </w:rPr>
             </w:pPr>
+            <w:r>
+              <w:rPr>
+                <w:rFonts w:ascii="Arial" w:hAnsi="Arial" w:cs="Arial"/>
+                <w:sz w:val="24"/>
+                <w:szCs w:val="24"/>
+                <w:lang w:val="en-GB"/>
+              </w:rPr>
+              <w:t>A customer would like to respond the survey</w:t>
+            </w:r>
           </w:p>
         </w:tc>
       </w:tr>
@@ -17922,36 +18620,8 @@
                 <w:sz w:val="24"/>
                 <w:szCs w:val="24"/>
               </w:rPr>
-              <w:t xml:space="preserve">Administrator </w:t>
-            </w:r>
-            <w:proofErr w:type="spellStart"/>
-            <w:r>
-              <w:rPr>
-                <w:rFonts w:ascii="Arial" w:hAnsi="Arial" w:cs="Arial"/>
-                <w:sz w:val="24"/>
-                <w:szCs w:val="24"/>
-              </w:rPr>
-              <w:t>of</w:t>
-            </w:r>
-            <w:proofErr w:type="spellEnd"/>
-            <w:r>
-              <w:rPr>
-                <w:rFonts w:ascii="Arial" w:hAnsi="Arial" w:cs="Arial"/>
-                <w:sz w:val="24"/>
-                <w:szCs w:val="24"/>
-              </w:rPr>
-              <w:t xml:space="preserve"> a </w:t>
-            </w:r>
-            <w:proofErr w:type="spellStart"/>
-            <w:r>
-              <w:rPr>
-                <w:rFonts w:ascii="Arial" w:hAnsi="Arial" w:cs="Arial"/>
-                <w:sz w:val="24"/>
-                <w:szCs w:val="24"/>
-              </w:rPr>
-              <w:t>company</w:t>
-            </w:r>
-            <w:proofErr w:type="spellEnd"/>
+              <w:t>Client</w:t>
+            </w:r>
           </w:p>
         </w:tc>
       </w:tr>
@@ -18002,16 +18672,7 @@
                 <w:szCs w:val="24"/>
                 <w:lang w:val="en-GB"/>
               </w:rPr>
-              <w:t xml:space="preserve">Admin is already logged in to </w:t>
-            </w:r>
-            <w:r>
-              <w:rPr>
-                <w:rFonts w:ascii="Arial" w:hAnsi="Arial" w:cs="Arial"/>
-                <w:sz w:val="24"/>
-                <w:szCs w:val="24"/>
-                <w:lang w:val="en-GB"/>
-              </w:rPr>
-              <w:t>Front-End.</w:t>
+              <w:t>Client has access to the surveys</w:t>
             </w:r>
           </w:p>
         </w:tc>
@@ -18056,6 +18717,24 @@
                 <w:lang w:val="en-GB"/>
               </w:rPr>
             </w:pPr>
+            <w:r>
+              <w:rPr>
+                <w:rFonts w:ascii="Arial" w:hAnsi="Arial" w:cs="Arial"/>
+                <w:sz w:val="24"/>
+                <w:szCs w:val="24"/>
+                <w:lang w:val="en-GB"/>
+              </w:rPr>
+              <w:t>Client</w:t>
+            </w:r>
+            <w:r>
+              <w:rPr>
+                <w:rFonts w:ascii="Arial" w:hAnsi="Arial" w:cs="Arial"/>
+                <w:sz w:val="24"/>
+                <w:szCs w:val="24"/>
+                <w:lang w:val="en-GB"/>
+              </w:rPr>
+              <w:t xml:space="preserve"> participated in the survey</w:t>
+            </w:r>
           </w:p>
         </w:tc>
       </w:tr>
@@ -18099,6 +18778,15 @@
                 <w:lang w:val="en-GB"/>
               </w:rPr>
             </w:pPr>
+            <w:r>
+              <w:rPr>
+                <w:rFonts w:ascii="Arial" w:hAnsi="Arial" w:cs="Arial"/>
+                <w:sz w:val="24"/>
+                <w:szCs w:val="24"/>
+                <w:lang w:val="en-GB"/>
+              </w:rPr>
+              <w:t>The answers of a client are stored in the system</w:t>
+            </w:r>
           </w:p>
         </w:tc>
       </w:tr>
@@ -18163,16 +18851,7 @@
                 <w:szCs w:val="24"/>
                 <w:lang w:val="en-GB"/>
               </w:rPr>
-              <w:t>A</w:t>
-            </w:r>
-            <w:r>
-              <w:rPr>
-                <w:rFonts w:ascii="Arial" w:hAnsi="Arial" w:cs="Arial"/>
-                <w:sz w:val="24"/>
-                <w:szCs w:val="24"/>
-                <w:lang w:val="en-GB"/>
-              </w:rPr>
-              <w:t>dmin selects the option 'company'</w:t>
+              <w:t>Client selects the option ‘Companies’.</w:t>
             </w:r>
           </w:p>
           <w:p>
@@ -18198,7 +18877,7 @@
                 <w:szCs w:val="24"/>
                 <w:lang w:val="en-GB"/>
               </w:rPr>
-              <w:t>Admin selects the option ‘new knowledge’</w:t>
+              <w:t>Client selects a company with a click.</w:t>
             </w:r>
           </w:p>
           <w:p>
@@ -18224,34 +18903,16 @@
                 <w:szCs w:val="24"/>
                 <w:lang w:val="en-GB"/>
               </w:rPr>
-              <w:t>A</w:t>
-            </w:r>
-            <w:r>
-              <w:rPr>
-                <w:rFonts w:ascii="Arial" w:hAnsi="Arial" w:cs="Arial"/>
-                <w:sz w:val="24"/>
-                <w:szCs w:val="24"/>
-                <w:lang w:val="en-GB"/>
-              </w:rPr>
-              <w:t xml:space="preserve">dmin enters the </w:t>
-            </w:r>
-            <w:r>
-              <w:rPr>
-                <w:rFonts w:ascii="Arial" w:hAnsi="Arial" w:cs="Arial"/>
-                <w:sz w:val="24"/>
-                <w:szCs w:val="24"/>
-                <w:lang w:val="en-GB"/>
-              </w:rPr>
-              <w:t>knowledge</w:t>
-            </w:r>
-            <w:r>
-              <w:rPr>
-                <w:rFonts w:ascii="Arial" w:hAnsi="Arial" w:cs="Arial"/>
-                <w:sz w:val="24"/>
-                <w:szCs w:val="24"/>
-                <w:lang w:val="en-GB"/>
-              </w:rPr>
-              <w:t xml:space="preserve"> information</w:t>
+              <w:t>Client</w:t>
+            </w:r>
+            <w:r>
+              <w:rPr>
+                <w:rFonts w:ascii="Arial" w:hAnsi="Arial" w:cs="Arial"/>
+                <w:sz w:val="24"/>
+                <w:szCs w:val="24"/>
+                <w:lang w:val="en-GB"/>
+              </w:rPr>
+              <w:t xml:space="preserve"> selects a product for which he wants to answer the questions.</w:t>
             </w:r>
           </w:p>
           <w:p>
@@ -18277,7 +18938,95 @@
                 <w:szCs w:val="24"/>
                 <w:lang w:val="en-GB"/>
               </w:rPr>
-              <w:t>Press ‘save’ information</w:t>
+              <w:t>C</w:t>
+            </w:r>
+            <w:r>
+              <w:rPr>
+                <w:rFonts w:ascii="Arial" w:hAnsi="Arial" w:cs="Arial"/>
+                <w:sz w:val="24"/>
+                <w:szCs w:val="24"/>
+                <w:lang w:val="en-GB"/>
+              </w:rPr>
+              <w:t>lient fills out the survey</w:t>
+            </w:r>
+            <w:r>
+              <w:rPr>
+                <w:rFonts w:ascii="Arial" w:hAnsi="Arial" w:cs="Arial"/>
+                <w:sz w:val="24"/>
+                <w:szCs w:val="24"/>
+                <w:lang w:val="en-GB"/>
+              </w:rPr>
+              <w:t>.</w:t>
+            </w:r>
+          </w:p>
+          <w:p>
+            <w:pPr>
+              <w:pStyle w:val="Listenabsatz"/>
+              <w:numPr>
+                <w:ilvl w:val="0"/>
+                <w:numId w:val="30"/>
+              </w:numPr>
+              <w:spacing w:after="0"/>
+              <w:jc w:val="both"/>
+              <w:rPr>
+                <w:rFonts w:ascii="Arial" w:hAnsi="Arial" w:cs="Arial"/>
+                <w:sz w:val="24"/>
+                <w:szCs w:val="24"/>
+                <w:lang w:val="en-GB"/>
+              </w:rPr>
+            </w:pPr>
+            <w:r>
+              <w:rPr>
+                <w:rFonts w:ascii="Arial" w:hAnsi="Arial" w:cs="Arial"/>
+                <w:sz w:val="24"/>
+                <w:szCs w:val="24"/>
+                <w:lang w:val="en-GB"/>
+              </w:rPr>
+              <w:t>Client clicks the button ‘send’</w:t>
+            </w:r>
+          </w:p>
+          <w:p>
+            <w:pPr>
+              <w:pStyle w:val="Listenabsatz"/>
+              <w:numPr>
+                <w:ilvl w:val="0"/>
+                <w:numId w:val="30"/>
+              </w:numPr>
+              <w:spacing w:after="0"/>
+              <w:jc w:val="both"/>
+              <w:rPr>
+                <w:rFonts w:ascii="Arial" w:hAnsi="Arial" w:cs="Arial"/>
+                <w:sz w:val="24"/>
+                <w:szCs w:val="24"/>
+                <w:lang w:val="en-GB"/>
+              </w:rPr>
+            </w:pPr>
+            <w:r>
+              <w:rPr>
+                <w:rFonts w:ascii="Arial" w:hAnsi="Arial" w:cs="Arial"/>
+                <w:sz w:val="24"/>
+                <w:szCs w:val="24"/>
+                <w:lang w:val="en-GB"/>
+              </w:rPr>
+              <w:t>Message is displayed: “</w:t>
+            </w:r>
+            <w:r>
+              <w:rPr>
+                <w:rFonts w:ascii="Arial" w:hAnsi="Arial" w:cs="Arial"/>
+                <w:sz w:val="24"/>
+                <w:szCs w:val="24"/>
+                <w:lang w:val="en-GB"/>
+              </w:rPr>
+              <w:t>Successfully participated in the survey</w:t>
+            </w:r>
+            <w:r>
+              <w:rPr>
+                <w:rFonts w:ascii="Arial" w:hAnsi="Arial" w:cs="Arial"/>
+                <w:sz w:val="24"/>
+                <w:szCs w:val="24"/>
+                <w:lang w:val="en-GB"/>
+              </w:rPr>
+              <w:t>”</w:t>
             </w:r>
           </w:p>
         </w:tc>
@@ -18392,24 +19141,63 @@
           </w:tcPr>
           <w:p>
             <w:pPr>
+              <w:pStyle w:val="Listenabsatz"/>
+              <w:numPr>
+                <w:ilvl w:val="0"/>
+                <w:numId w:val="28"/>
+              </w:numPr>
               <w:spacing w:after="0"/>
-              <w:ind w:left="360"/>
-              <w:jc w:val="both"/>
-              <w:rPr>
-                <w:rFonts w:ascii="Arial" w:hAnsi="Arial" w:cs="Arial"/>
-                <w:sz w:val="24"/>
-                <w:szCs w:val="24"/>
-                <w:lang w:val="en-GB"/>
-              </w:rPr>
-            </w:pPr>
-            <w:r>
-              <w:rPr>
-                <w:rFonts w:ascii="Arial" w:hAnsi="Arial" w:cs="Arial"/>
-                <w:sz w:val="24"/>
-                <w:szCs w:val="24"/>
-                <w:lang w:val="en-GB"/>
-              </w:rPr>
-              <w:t xml:space="preserve">4. </w:t>
+              <w:jc w:val="both"/>
+              <w:rPr>
+                <w:rFonts w:ascii="Arial" w:hAnsi="Arial" w:cs="Arial"/>
+                <w:sz w:val="24"/>
+                <w:szCs w:val="24"/>
+                <w:lang w:val="en-GB"/>
+              </w:rPr>
+            </w:pPr>
+            <w:r>
+              <w:rPr>
+                <w:rFonts w:ascii="Arial" w:hAnsi="Arial" w:cs="Arial"/>
+                <w:sz w:val="24"/>
+                <w:szCs w:val="24"/>
+                <w:lang w:val="en-GB"/>
+              </w:rPr>
+              <w:t>A survey to a product isn’t available.</w:t>
+            </w:r>
+          </w:p>
+          <w:p>
+            <w:pPr>
+              <w:pStyle w:val="Listenabsatz"/>
+              <w:numPr>
+                <w:ilvl w:val="0"/>
+                <w:numId w:val="28"/>
+              </w:numPr>
+              <w:spacing w:after="0"/>
+              <w:jc w:val="both"/>
+              <w:rPr>
+                <w:rFonts w:ascii="Arial" w:hAnsi="Arial" w:cs="Arial"/>
+                <w:sz w:val="24"/>
+                <w:szCs w:val="24"/>
+                <w:lang w:val="en-GB"/>
+              </w:rPr>
+            </w:pPr>
+            <w:r>
+              <w:rPr>
+                <w:rFonts w:ascii="Arial" w:hAnsi="Arial" w:cs="Arial"/>
+                <w:sz w:val="24"/>
+                <w:szCs w:val="24"/>
+                <w:lang w:val="en-GB"/>
+              </w:rPr>
+              <w:t xml:space="preserve">The process is </w:t>
+            </w:r>
+            <w:r>
+              <w:rPr>
+                <w:rFonts w:ascii="Arial" w:hAnsi="Arial" w:cs="Arial"/>
+                <w:sz w:val="24"/>
+                <w:szCs w:val="24"/>
+                <w:lang w:val="en-GB"/>
+              </w:rPr>
+              <w:t>cancelled</w:t>
             </w:r>
           </w:p>
         </w:tc>
@@ -18423,6 +19211,396 @@
           <w:lang w:val="en-GB"/>
         </w:rPr>
       </w:pPr>
+    </w:p>
+    <w:p>
+      <w:pPr>
+        <w:ind w:left="142"/>
+        <w:rPr>
+          <w:rFonts w:ascii="Arial" w:hAnsi="Arial" w:cs="Arial"/>
+          <w:color w:val="FF0000"/>
+          <w:lang w:val="en-GB"/>
+        </w:rPr>
+      </w:pPr>
+      <w:r>
+        <w:rPr>
+          <w:rFonts w:ascii="Arial" w:hAnsi="Arial" w:cs="Arial"/>
+          <w:noProof/>
+          <w:color w:val="FF0000"/>
+          <w:bdr w:val="single" w:sz="24" w:space="0" w:color="auto"/>
+          <w:lang w:val="en-GB"/>
+        </w:rPr>
+        <w:lastRenderedPageBreak/>
+        <w:drawing>
+          <wp:inline distT="0" distB="0" distL="0" distR="0" wp14:anchorId="4CBADCC4" wp14:editId="50553A29">
+            <wp:extent cx="5542985" cy="3543300"/>
+            <wp:effectExtent l="0" t="0" r="635" b="0"/>
+            <wp:docPr id="1" name="Grafik 1" descr="Ein Bild, das Himmel, Karte, Text, Foto enthält.&#10;&#10;Automatisch generierte Beschreibung"/>
+            <wp:cNvGraphicFramePr>
+              <a:graphicFrameLocks xmlns:a="http://schemas.openxmlformats.org/drawingml/2006/main" noChangeAspect="1"/>
+            </wp:cNvGraphicFramePr>
+            <a:graphic xmlns:a="http://schemas.openxmlformats.org/drawingml/2006/main">
+              <a:graphicData uri="http://schemas.openxmlformats.org/drawingml/2006/picture">
+                <pic:pic xmlns:pic="http://schemas.openxmlformats.org/drawingml/2006/picture">
+                  <pic:nvPicPr>
+                    <pic:cNvPr id="1" name="Admin_Back-End.png"/>
+                    <pic:cNvPicPr/>
+                  </pic:nvPicPr>
+                  <pic:blipFill>
+                    <a:blip r:embed="rId7">
+                      <a:extLst>
+                        <a:ext uri="{28A0092B-C50C-407E-A947-70E740481C1C}">
+                          <a14:useLocalDpi xmlns:a14="http://schemas.microsoft.com/office/drawing/2010/main" val="0"/>
+                        </a:ext>
+                      </a:extLst>
+                    </a:blip>
+                    <a:stretch>
+                      <a:fillRect/>
+                    </a:stretch>
+                  </pic:blipFill>
+                  <pic:spPr>
+                    <a:xfrm>
+                      <a:off x="0" y="0"/>
+                      <a:ext cx="5549322" cy="3547351"/>
+                    </a:xfrm>
+                    <a:prstGeom prst="rect">
+                      <a:avLst/>
+                    </a:prstGeom>
+                    <a:effectLst>
+                      <a:softEdge rad="0"/>
+                    </a:effectLst>
+                  </pic:spPr>
+                </pic:pic>
+              </a:graphicData>
+            </a:graphic>
+          </wp:inline>
+        </w:drawing>
+      </w:r>
+    </w:p>
+    <w:p>
+      <w:pPr>
+        <w:ind w:left="142"/>
+        <w:rPr>
+          <w:rFonts w:ascii="Arial" w:hAnsi="Arial" w:cs="Arial"/>
+          <w:color w:val="FF0000"/>
+          <w:lang w:val="en-GB"/>
+        </w:rPr>
+      </w:pPr>
+      <w:r>
+        <w:rPr>
+          <w:rFonts w:ascii="Arial" w:hAnsi="Arial" w:cs="Arial"/>
+          <w:noProof/>
+          <w:color w:val="FF0000"/>
+          <w:bdr w:val="single" w:sz="24" w:space="0" w:color="auto"/>
+          <w:lang w:val="en-GB"/>
+        </w:rPr>
+        <w:drawing>
+          <wp:inline distT="0" distB="0" distL="0" distR="0" wp14:anchorId="1223792D" wp14:editId="648228AA">
+            <wp:extent cx="5596340" cy="3073400"/>
+            <wp:effectExtent l="0" t="0" r="4445" b="0"/>
+            <wp:docPr id="2" name="Grafik 2" descr="Ein Bild, das Karte enthält.&#10;&#10;Automatisch generierte Beschreibung"/>
+            <wp:cNvGraphicFramePr>
+              <a:graphicFrameLocks xmlns:a="http://schemas.openxmlformats.org/drawingml/2006/main" noChangeAspect="1"/>
+            </wp:cNvGraphicFramePr>
+            <a:graphic xmlns:a="http://schemas.openxmlformats.org/drawingml/2006/main">
+              <a:graphicData uri="http://schemas.openxmlformats.org/drawingml/2006/picture">
+                <pic:pic xmlns:pic="http://schemas.openxmlformats.org/drawingml/2006/picture">
+                  <pic:nvPicPr>
+                    <pic:cNvPr id="2" name="Admin_Back-End_User-Management.png"/>
+                    <pic:cNvPicPr/>
+                  </pic:nvPicPr>
+                  <pic:blipFill>
+                    <a:blip r:embed="rId8">
+                      <a:extLst>
+                        <a:ext uri="{28A0092B-C50C-407E-A947-70E740481C1C}">
+                          <a14:useLocalDpi xmlns:a14="http://schemas.microsoft.com/office/drawing/2010/main" val="0"/>
+                        </a:ext>
+                      </a:extLst>
+                    </a:blip>
+                    <a:stretch>
+                      <a:fillRect/>
+                    </a:stretch>
+                  </pic:blipFill>
+                  <pic:spPr>
+                    <a:xfrm>
+                      <a:off x="0" y="0"/>
+                      <a:ext cx="5619176" cy="3085941"/>
+                    </a:xfrm>
+                    <a:prstGeom prst="rect">
+                      <a:avLst/>
+                    </a:prstGeom>
+                  </pic:spPr>
+                </pic:pic>
+              </a:graphicData>
+            </a:graphic>
+          </wp:inline>
+        </w:drawing>
+      </w:r>
+    </w:p>
+    <w:p>
+      <w:pPr>
+        <w:ind w:left="142"/>
+        <w:rPr>
+          <w:rFonts w:ascii="Arial" w:hAnsi="Arial" w:cs="Arial"/>
+          <w:color w:val="FF0000"/>
+          <w:lang w:val="en-GB"/>
+        </w:rPr>
+      </w:pPr>
+      <w:r>
+        <w:rPr>
+          <w:rFonts w:ascii="Arial" w:hAnsi="Arial" w:cs="Arial"/>
+          <w:color w:val="FF0000"/>
+          <w:lang w:val="en-GB"/>
+        </w:rPr>
+        <w:t>Notice: T</w:t>
+      </w:r>
+      <w:r>
+        <w:rPr>
+          <w:rFonts w:ascii="Arial" w:hAnsi="Arial" w:cs="Arial"/>
+          <w:color w:val="FF0000"/>
+          <w:lang w:val="en-GB"/>
+        </w:rPr>
+        <w:t>he same applies to companies</w:t>
+      </w:r>
+      <w:r>
+        <w:rPr>
+          <w:rFonts w:ascii="Arial" w:hAnsi="Arial" w:cs="Arial"/>
+          <w:color w:val="FF0000"/>
+          <w:lang w:val="en-GB"/>
+        </w:rPr>
+        <w:t xml:space="preserve">, </w:t>
+      </w:r>
+      <w:r>
+        <w:rPr>
+          <w:rFonts w:ascii="Arial" w:hAnsi="Arial" w:cs="Arial"/>
+          <w:color w:val="FF0000"/>
+          <w:lang w:val="en-GB"/>
+        </w:rPr>
+        <w:t>products</w:t>
+      </w:r>
+      <w:r>
+        <w:rPr>
+          <w:rFonts w:ascii="Arial" w:hAnsi="Arial" w:cs="Arial"/>
+          <w:color w:val="FF0000"/>
+          <w:lang w:val="en-GB"/>
+        </w:rPr>
+        <w:t>,</w:t>
+      </w:r>
+      <w:r>
+        <w:rPr>
+          <w:rFonts w:ascii="Arial" w:hAnsi="Arial" w:cs="Arial"/>
+          <w:color w:val="FF0000"/>
+          <w:lang w:val="en-GB"/>
+        </w:rPr>
+        <w:t xml:space="preserve"> knowledge</w:t>
+      </w:r>
+      <w:r>
+        <w:rPr>
+          <w:rFonts w:ascii="Arial" w:hAnsi="Arial" w:cs="Arial"/>
+          <w:color w:val="FF0000"/>
+          <w:lang w:val="en-GB"/>
+        </w:rPr>
+        <w:t xml:space="preserve"> and questions of survey</w:t>
+      </w:r>
+      <w:r>
+        <w:rPr>
+          <w:rFonts w:ascii="Arial" w:hAnsi="Arial" w:cs="Arial"/>
+          <w:color w:val="FF0000"/>
+          <w:lang w:val="en-GB"/>
+        </w:rPr>
+        <w:t>!!!</w:t>
+      </w:r>
+    </w:p>
+    <w:p>
+      <w:pPr>
+        <w:ind w:left="142"/>
+        <w:rPr>
+          <w:rFonts w:ascii="Arial" w:hAnsi="Arial" w:cs="Arial"/>
+          <w:color w:val="FF0000"/>
+          <w:lang w:val="en-GB"/>
+        </w:rPr>
+      </w:pPr>
+    </w:p>
+    <w:p>
+      <w:pPr>
+        <w:ind w:left="142"/>
+        <w:rPr>
+          <w:rFonts w:ascii="Arial" w:hAnsi="Arial" w:cs="Arial"/>
+          <w:color w:val="FF0000"/>
+          <w:lang w:val="en-GB"/>
+        </w:rPr>
+      </w:pPr>
+      <w:r>
+        <w:rPr>
+          <w:rFonts w:ascii="Arial" w:hAnsi="Arial" w:cs="Arial"/>
+          <w:noProof/>
+          <w:color w:val="FF0000"/>
+          <w:bdr w:val="single" w:sz="24" w:space="0" w:color="auto"/>
+          <w:lang w:val="en-GB"/>
+        </w:rPr>
+        <w:lastRenderedPageBreak/>
+        <w:drawing>
+          <wp:inline distT="0" distB="0" distL="0" distR="0" wp14:anchorId="0AC379F4" wp14:editId="5207C37C">
+            <wp:extent cx="5638800" cy="4103020"/>
+            <wp:effectExtent l="0" t="0" r="0" b="0"/>
+            <wp:docPr id="3" name="Grafik 3" descr="Ein Bild, das Karte, Text enthält.&#10;&#10;Automatisch generierte Beschreibung"/>
+            <wp:cNvGraphicFramePr>
+              <a:graphicFrameLocks xmlns:a="http://schemas.openxmlformats.org/drawingml/2006/main" noChangeAspect="1"/>
+            </wp:cNvGraphicFramePr>
+            <a:graphic xmlns:a="http://schemas.openxmlformats.org/drawingml/2006/main">
+              <a:graphicData uri="http://schemas.openxmlformats.org/drawingml/2006/picture">
+                <pic:pic xmlns:pic="http://schemas.openxmlformats.org/drawingml/2006/picture">
+                  <pic:nvPicPr>
+                    <pic:cNvPr id="3" name="CompanyAdmin_Front-End.png"/>
+                    <pic:cNvPicPr/>
+                  </pic:nvPicPr>
+                  <pic:blipFill>
+                    <a:blip r:embed="rId9">
+                      <a:extLst>
+                        <a:ext uri="{28A0092B-C50C-407E-A947-70E740481C1C}">
+                          <a14:useLocalDpi xmlns:a14="http://schemas.microsoft.com/office/drawing/2010/main" val="0"/>
+                        </a:ext>
+                      </a:extLst>
+                    </a:blip>
+                    <a:stretch>
+                      <a:fillRect/>
+                    </a:stretch>
+                  </pic:blipFill>
+                  <pic:spPr>
+                    <a:xfrm>
+                      <a:off x="0" y="0"/>
+                      <a:ext cx="5648756" cy="4110265"/>
+                    </a:xfrm>
+                    <a:prstGeom prst="rect">
+                      <a:avLst/>
+                    </a:prstGeom>
+                  </pic:spPr>
+                </pic:pic>
+              </a:graphicData>
+            </a:graphic>
+          </wp:inline>
+        </w:drawing>
+      </w:r>
+    </w:p>
+    <w:p>
+      <w:pPr>
+        <w:ind w:left="142"/>
+        <w:rPr>
+          <w:rFonts w:ascii="Arial" w:hAnsi="Arial" w:cs="Arial"/>
+          <w:color w:val="FF0000"/>
+          <w:lang w:val="en-GB"/>
+        </w:rPr>
+      </w:pPr>
+      <w:r>
+        <w:rPr>
+          <w:rFonts w:ascii="Arial" w:hAnsi="Arial" w:cs="Arial"/>
+          <w:noProof/>
+          <w:color w:val="FF0000"/>
+          <w:bdr w:val="single" w:sz="24" w:space="0" w:color="auto"/>
+          <w:lang w:val="en-GB"/>
+        </w:rPr>
+        <w:drawing>
+          <wp:inline distT="0" distB="0" distL="0" distR="0" wp14:anchorId="4466FBCC" wp14:editId="542051FA">
+            <wp:extent cx="5698624" cy="4146550"/>
+            <wp:effectExtent l="0" t="0" r="0" b="6350"/>
+            <wp:docPr id="4" name="Grafik 4" descr="Ein Bild, das Karte, Himmel, Text, Foto enthält.&#10;&#10;Automatisch generierte Beschreibung"/>
+            <wp:cNvGraphicFramePr>
+              <a:graphicFrameLocks xmlns:a="http://schemas.openxmlformats.org/drawingml/2006/main" noChangeAspect="1"/>
+            </wp:cNvGraphicFramePr>
+            <a:graphic xmlns:a="http://schemas.openxmlformats.org/drawingml/2006/main">
+              <a:graphicData uri="http://schemas.openxmlformats.org/drawingml/2006/picture">
+                <pic:pic xmlns:pic="http://schemas.openxmlformats.org/drawingml/2006/picture">
+                  <pic:nvPicPr>
+                    <pic:cNvPr id="4" name="Company Employee_Front-End.png"/>
+                    <pic:cNvPicPr/>
+                  </pic:nvPicPr>
+                  <pic:blipFill>
+                    <a:blip r:embed="rId10">
+                      <a:extLst>
+                        <a:ext uri="{28A0092B-C50C-407E-A947-70E740481C1C}">
+                          <a14:useLocalDpi xmlns:a14="http://schemas.microsoft.com/office/drawing/2010/main" val="0"/>
+                        </a:ext>
+                      </a:extLst>
+                    </a:blip>
+                    <a:stretch>
+                      <a:fillRect/>
+                    </a:stretch>
+                  </pic:blipFill>
+                  <pic:spPr>
+                    <a:xfrm>
+                      <a:off x="0" y="0"/>
+                      <a:ext cx="5711092" cy="4155622"/>
+                    </a:xfrm>
+                    <a:prstGeom prst="rect">
+                      <a:avLst/>
+                    </a:prstGeom>
+                  </pic:spPr>
+                </pic:pic>
+              </a:graphicData>
+            </a:graphic>
+          </wp:inline>
+        </w:drawing>
+      </w:r>
+    </w:p>
+    <w:p>
+      <w:pPr>
+        <w:ind w:left="142"/>
+        <w:rPr>
+          <w:rFonts w:ascii="Arial" w:hAnsi="Arial" w:cs="Arial"/>
+          <w:color w:val="FF0000"/>
+          <w:lang w:val="en-GB"/>
+        </w:rPr>
+      </w:pPr>
+      <w:r>
+        <w:rPr>
+          <w:rFonts w:ascii="Arial" w:hAnsi="Arial" w:cs="Arial"/>
+          <w:noProof/>
+          <w:color w:val="FF0000"/>
+          <w:bdr w:val="single" w:sz="24" w:space="0" w:color="auto"/>
+          <w:lang w:val="en-GB"/>
+        </w:rPr>
+        <w:lastRenderedPageBreak/>
+        <w:drawing>
+          <wp:inline distT="0" distB="0" distL="0" distR="0" wp14:anchorId="3D13AC4C" wp14:editId="206B6D09">
+            <wp:extent cx="5702300" cy="725952"/>
+            <wp:effectExtent l="0" t="0" r="0" b="0"/>
+            <wp:docPr id="5" name="Grafik 5"/>
+            <wp:cNvGraphicFramePr>
+              <a:graphicFrameLocks xmlns:a="http://schemas.openxmlformats.org/drawingml/2006/main" noChangeAspect="1"/>
+            </wp:cNvGraphicFramePr>
+            <a:graphic xmlns:a="http://schemas.openxmlformats.org/drawingml/2006/main">
+              <a:graphicData uri="http://schemas.openxmlformats.org/drawingml/2006/picture">
+                <pic:pic xmlns:pic="http://schemas.openxmlformats.org/drawingml/2006/picture">
+                  <pic:nvPicPr>
+                    <pic:cNvPr id="5" name="Client_Front-End.png"/>
+                    <pic:cNvPicPr/>
+                  </pic:nvPicPr>
+                  <pic:blipFill>
+                    <a:blip r:embed="rId11">
+                      <a:extLst>
+                        <a:ext uri="{28A0092B-C50C-407E-A947-70E740481C1C}">
+                          <a14:useLocalDpi xmlns:a14="http://schemas.microsoft.com/office/drawing/2010/main" val="0"/>
+                        </a:ext>
+                      </a:extLst>
+                    </a:blip>
+                    <a:stretch>
+                      <a:fillRect/>
+                    </a:stretch>
+                  </pic:blipFill>
+                  <pic:spPr>
+                    <a:xfrm>
+                      <a:off x="0" y="0"/>
+                      <a:ext cx="5725885" cy="728955"/>
+                    </a:xfrm>
+                    <a:prstGeom prst="rect">
+                      <a:avLst/>
+                    </a:prstGeom>
+                  </pic:spPr>
+                </pic:pic>
+              </a:graphicData>
+            </a:graphic>
+          </wp:inline>
+        </w:drawing>
+      </w:r>
     </w:p>
     <w:p>
       <w:pPr>
@@ -18436,15 +19614,16 @@
           <w:color w:val="000000"/>
         </w:rPr>
       </w:pPr>
-      <w:bookmarkStart w:id="21" w:name="_Toc33271513"/>
+      <w:bookmarkStart w:id="20" w:name="_Toc33271513"/>
       <w:r>
         <w:rPr>
           <w:rFonts w:ascii="Arial" w:hAnsi="Arial" w:cs="Arial"/>
           <w:color w:val="000000"/>
         </w:rPr>
-        <w:lastRenderedPageBreak/>
         <w:t>Design</w:t>
       </w:r>
+      <w:bookmarkStart w:id="21" w:name="_GoBack"/>
+      <w:bookmarkEnd w:id="20"/>
       <w:bookmarkEnd w:id="21"/>
     </w:p>
     <w:p>
@@ -18506,7 +19685,7 @@
                     <pic:cNvPicPr/>
                   </pic:nvPicPr>
                   <pic:blipFill>
-                    <a:blip r:embed="rId7">
+                    <a:blip r:embed="rId12">
                       <a:extLst>
                         <a:ext uri="{28A0092B-C50C-407E-A947-70E740481C1C}">
                           <a14:useLocalDpi xmlns:a14="http://schemas.microsoft.com/office/drawing/2010/main" val="0"/>
@@ -18575,7 +19754,7 @@
                     <pic:cNvPicPr/>
                   </pic:nvPicPr>
                   <pic:blipFill>
-                    <a:blip r:embed="rId8">
+                    <a:blip r:embed="rId13">
                       <a:extLst>
                         <a:ext uri="{28A0092B-C50C-407E-A947-70E740481C1C}">
                           <a14:useLocalDpi xmlns:a14="http://schemas.microsoft.com/office/drawing/2010/main" val="0"/>
@@ -18643,7 +19822,7 @@
                     <pic:cNvPicPr/>
                   </pic:nvPicPr>
                   <pic:blipFill>
-                    <a:blip r:embed="rId9">
+                    <a:blip r:embed="rId14">
                       <a:extLst>
                         <a:ext uri="{28A0092B-C50C-407E-A947-70E740481C1C}">
                           <a14:useLocalDpi xmlns:a14="http://schemas.microsoft.com/office/drawing/2010/main" val="0"/>
@@ -19401,12 +20580,12 @@
       </w:pPr>
     </w:p>
     <w:sectPr>
-      <w:headerReference w:type="even" r:id="rId10"/>
-      <w:headerReference w:type="default" r:id="rId11"/>
-      <w:footerReference w:type="even" r:id="rId12"/>
-      <w:footerReference w:type="default" r:id="rId13"/>
-      <w:headerReference w:type="first" r:id="rId14"/>
-      <w:footerReference w:type="first" r:id="rId15"/>
+      <w:headerReference w:type="even" r:id="rId15"/>
+      <w:headerReference w:type="default" r:id="rId16"/>
+      <w:footerReference w:type="even" r:id="rId17"/>
+      <w:footerReference w:type="default" r:id="rId18"/>
+      <w:headerReference w:type="first" r:id="rId19"/>
+      <w:footerReference w:type="first" r:id="rId20"/>
       <w:pgSz w:w="11906" w:h="16838"/>
       <w:pgMar w:top="1134" w:right="1134" w:bottom="1134" w:left="1134" w:header="0" w:footer="850" w:gutter="0"/>
       <w:pgNumType w:start="1"/>

</xml_diff>